<commit_message>
almost complete progress 6 report and update some progress on gantt chart.
</commit_message>
<xml_diff>
--- a/Report/Progress6/CE-01 Progress Report 2565 v0.1.docx
+++ b/Report/Progress6/CE-01 Progress Report 2565 v0.1.docx
@@ -289,18 +289,7 @@
         <w:t xml:space="preserve"> </w:t>
       </w:r>
       <w:r>
-        <w:rPr>
-          <w:rFonts w:hint="cs"/>
-          <w:cs/>
-        </w:rPr>
-        <w:t>4</w:t>
-      </w:r>
-      <w:r>
-        <w:rPr>
-          <w:rFonts w:hint="cs"/>
-          <w:cs/>
-        </w:rPr>
-        <w:t>9</w:t>
+        <w:t>50</w:t>
       </w:r>
       <w:r>
         <w:rPr>
@@ -363,11 +352,7 @@
         <w:t xml:space="preserve">น </w:t>
       </w:r>
       <w:r>
-        <w:rPr>
-          <w:rFonts w:hint="cs"/>
-          <w:cs/>
-        </w:rPr>
-        <w:t>6</w:t>
+        <w:t>7</w:t>
       </w:r>
       <w:r>
         <w:rPr>
@@ -909,6 +894,7 @@
         <w:ind w:left="720"/>
         <w:rPr>
           <w:rFonts w:hint="cs"/>
+          <w:cs/>
         </w:rPr>
       </w:pPr>
       <w:r>
@@ -924,96 +910,1192 @@
           <w:b/>
           <w:bCs/>
         </w:rPr>
-        <w:t>Job Classification Model</w:t>
-      </w:r>
-      <w:r>
-        <w:rPr>
-          <w:rFonts w:hint="cs"/>
-          <w:b/>
-          <w:bCs/>
+        <w:t>Similarity Model</w:t>
+      </w:r>
+      <w:r>
+        <w:rPr>
+          <w:b/>
+          <w:bCs/>
+        </w:rPr>
+        <w:t xml:space="preserve"> 100 % (Edit) </w:t>
+      </w:r>
+      <w:r>
+        <w:rPr>
+          <w:rFonts w:hint="cs"/>
+          <w:cs/>
+        </w:rPr>
+        <w:t xml:space="preserve">เนื่องด้วยผลจากการตรวจทาน </w:t>
+      </w:r>
+      <w:r>
+        <w:t xml:space="preserve">architecture </w:t>
+      </w:r>
+      <w:r>
+        <w:rPr>
+          <w:rFonts w:hint="cs"/>
+          <w:cs/>
+        </w:rPr>
+        <w:t xml:space="preserve">ของระบบทำให้ทราบว่า </w:t>
+      </w:r>
+      <w:r>
+        <w:t xml:space="preserve">Data </w:t>
+      </w:r>
+      <w:r>
+        <w:rPr>
+          <w:rFonts w:hint="cs"/>
+          <w:cs/>
+        </w:rPr>
+        <w:t xml:space="preserve">ของเกรดนักศึกษาที่ใช้นำมา </w:t>
+      </w:r>
+      <w:r>
+        <w:t xml:space="preserve">train model </w:t>
+      </w:r>
+      <w:r>
+        <w:rPr>
+          <w:rFonts w:hint="cs"/>
+          <w:cs/>
+        </w:rPr>
+        <w:t xml:space="preserve">และพัฒนา </w:t>
+      </w:r>
+      <w:r>
+        <w:t xml:space="preserve">module </w:t>
+      </w:r>
+      <w:r>
+        <w:rPr>
+          <w:rFonts w:hint="cs"/>
+          <w:cs/>
+        </w:rPr>
+        <w:t>นั้น มีการผสมของปีการศึกษาหลายปีทำให้จำเป็นต้อง</w:t>
+      </w:r>
+      <w:r>
+        <w:rPr>
+          <w:rFonts w:hint="cs"/>
           <w:cs/>
         </w:rPr>
         <w:t xml:space="preserve"> </w:t>
       </w:r>
       <w:r>
-        <w:rPr>
-          <w:b/>
-          <w:bCs/>
-        </w:rPr>
-        <w:t>Complete 9</w:t>
-      </w:r>
-      <w:r>
-        <w:rPr>
-          <w:b/>
-          <w:bCs/>
-        </w:rPr>
-        <w:t>5</w:t>
-      </w:r>
-      <w:r>
-        <w:rPr>
-          <w:b/>
-          <w:bCs/>
-        </w:rPr>
-        <w:t xml:space="preserve"> % </w:t>
+        <w:t xml:space="preserve">edit </w:t>
+      </w:r>
+      <w:r>
+        <w:rPr>
+          <w:rFonts w:hint="cs"/>
+          <w:cs/>
+        </w:rPr>
+        <w:t xml:space="preserve">การทำงานส่วนการนำเข้าข้อมูลมาใช้ในการ </w:t>
+      </w:r>
+      <w:r>
+        <w:t xml:space="preserve">train </w:t>
+      </w:r>
+      <w:r>
+        <w:rPr>
+          <w:rFonts w:hint="cs"/>
+          <w:cs/>
+        </w:rPr>
+        <w:t>ใหม่</w:t>
       </w:r>
     </w:p>
     <w:p>
       <w:pPr>
         <w:ind w:left="720"/>
       </w:pPr>
+      <w:r>
+        <w:rPr>
+          <w:b/>
+          <w:bCs/>
+          <w:cs/>
+        </w:rPr>
+        <w:t xml:space="preserve">พัฒนา </w:t>
+      </w:r>
+      <w:r>
+        <w:rPr>
+          <w:b/>
+          <w:bCs/>
+        </w:rPr>
+        <w:t>Job Classification Model</w:t>
+      </w:r>
+      <w:r>
+        <w:rPr>
+          <w:rFonts w:hint="cs"/>
+          <w:b/>
+          <w:bCs/>
+          <w:cs/>
+        </w:rPr>
+        <w:t xml:space="preserve"> </w:t>
+      </w:r>
+      <w:r>
+        <w:rPr>
+          <w:b/>
+          <w:bCs/>
+        </w:rPr>
+        <w:t>Complete 9</w:t>
+      </w:r>
+      <w:r>
+        <w:rPr>
+          <w:b/>
+          <w:bCs/>
+        </w:rPr>
+        <w:t>5</w:t>
+      </w:r>
+      <w:r>
+        <w:rPr>
+          <w:b/>
+          <w:bCs/>
+        </w:rPr>
+        <w:t xml:space="preserve"> % </w:t>
+      </w:r>
+      <w:r>
+        <w:rPr>
+          <w:rFonts w:hint="cs"/>
+          <w:cs/>
+        </w:rPr>
+        <w:t xml:space="preserve">หมายเหตุเนื่องด้วยจากข้อสรุปของการประชุมทำให้จำเป็นต้องเก็บ </w:t>
+      </w:r>
+      <w:r>
+        <w:t xml:space="preserve">survey </w:t>
+      </w:r>
+      <w:r>
+        <w:rPr>
+          <w:rFonts w:hint="cs"/>
+          <w:cs/>
+        </w:rPr>
+        <w:t xml:space="preserve">ใหม่อีกครั้ง ซึ่งวันที่จะเก็บ </w:t>
+      </w:r>
+      <w:r>
+        <w:t xml:space="preserve">survey </w:t>
+      </w:r>
+      <w:r>
+        <w:rPr>
+          <w:rFonts w:hint="cs"/>
+          <w:cs/>
+        </w:rPr>
+        <w:t xml:space="preserve">นั้นได้ทำการตกลงกับที่ปรึกษาไว้แล้วว่าจะเลือกเป็นวันที่นักศึกษาที่จบไปแล้วมาซ้อมรับปริญญาครั้งใหญ่กัน ทำให้การพัฒนาในส่วนหัวข้อนี้นั้นอาจจะต้องวางไปก่อนแล้วดำเนินงานต่อหลังจากที่ได้ </w:t>
+      </w:r>
+      <w:r>
+        <w:t xml:space="preserve">data </w:t>
+      </w:r>
+      <w:r>
+        <w:rPr>
+          <w:rFonts w:hint="cs"/>
+          <w:cs/>
+        </w:rPr>
+        <w:t xml:space="preserve">ที่เก็บ </w:t>
+      </w:r>
+      <w:r>
+        <w:t xml:space="preserve">survey </w:t>
+      </w:r>
+      <w:r>
+        <w:rPr>
+          <w:rFonts w:hint="cs"/>
+          <w:cs/>
+        </w:rPr>
+        <w:t>มา</w:t>
+      </w:r>
     </w:p>
     <w:p>
       <w:pPr>
         <w:ind w:left="720"/>
-        <w:rPr>
-          <w:cs/>
-        </w:rPr>
-      </w:pPr>
+      </w:pPr>
+      <w:r>
+        <w:rPr>
+          <w:b/>
+          <w:bCs/>
+          <w:cs/>
+        </w:rPr>
+        <w:lastRenderedPageBreak/>
+        <w:t xml:space="preserve">พัฒนา </w:t>
+      </w:r>
+      <w:r>
+        <w:rPr>
+          <w:b/>
+          <w:bCs/>
+        </w:rPr>
+        <w:t>Django Web App</w:t>
+      </w:r>
+      <w:r>
+        <w:rPr>
+          <w:rFonts w:hint="cs"/>
+          <w:b/>
+          <w:bCs/>
+          <w:cs/>
+        </w:rPr>
+        <w:t xml:space="preserve"> </w:t>
+      </w:r>
+      <w:r>
+        <w:rPr>
+          <w:b/>
+          <w:bCs/>
+        </w:rPr>
+        <w:t>Complete 10% (remaining 2</w:t>
+      </w:r>
+      <w:r>
+        <w:rPr>
+          <w:b/>
+          <w:bCs/>
+        </w:rPr>
+        <w:t>47</w:t>
+      </w:r>
+      <w:r>
+        <w:rPr>
+          <w:b/>
+          <w:bCs/>
+        </w:rPr>
+        <w:t xml:space="preserve"> </w:t>
+      </w:r>
+      <w:proofErr w:type="spellStart"/>
+      <w:r>
+        <w:rPr>
+          <w:b/>
+          <w:bCs/>
+        </w:rPr>
+        <w:t>Hr</w:t>
+      </w:r>
+      <w:proofErr w:type="spellEnd"/>
+      <w:r>
+        <w:rPr>
+          <w:b/>
+          <w:bCs/>
+        </w:rPr>
+        <w:t xml:space="preserve">)  </w:t>
+      </w:r>
     </w:p>
     <w:p>
       <w:pPr>
-        <w:ind w:left="360"/>
-        <w:rPr>
-          <w:b/>
-          <w:bCs/>
-        </w:rPr>
-      </w:pPr>
-      <w:r>
-        <w:rPr>
-          <w:rFonts w:hint="cs"/>
-          <w:b/>
-          <w:bCs/>
-          <w:cs/>
-        </w:rPr>
-        <w:t>หัวข้อการพัฒนาโครงงาน</w:t>
-      </w:r>
-      <w:r>
-        <w:rPr>
-          <w:rFonts w:hint="cs"/>
-          <w:b/>
-          <w:bCs/>
-          <w:cs/>
-        </w:rPr>
-        <w:t>เพิ่มเติม</w:t>
+        <w:ind w:left="720"/>
+        <w:rPr>
+          <w:rFonts w:hint="cs"/>
+        </w:rPr>
+      </w:pPr>
+      <w:r>
+        <w:rPr>
+          <w:rFonts w:hint="cs"/>
+          <w:cs/>
+        </w:rPr>
+        <w:t>โดยส่วนที่ได้ทำการพัฒนาไปจะมี</w:t>
+      </w:r>
+      <w:r>
+        <w:rPr>
+          <w:rFonts w:hint="cs"/>
+          <w:cs/>
+        </w:rPr>
+        <w:t>ดังนี้</w:t>
       </w:r>
     </w:p>
     <w:p>
       <w:pPr>
-        <w:rPr>
-          <w:b/>
-          <w:bCs/>
-        </w:rPr>
-      </w:pPr>
+        <w:ind w:left="720"/>
+      </w:pPr>
+      <w:r>
+        <w:rPr>
+          <w:cs/>
+        </w:rPr>
+        <w:drawing>
+          <wp:anchor distT="0" distB="0" distL="114300" distR="114300" simplePos="0" relativeHeight="251658240" behindDoc="0" locked="0" layoutInCell="1" allowOverlap="1" wp14:anchorId="5DD41627" wp14:editId="2C8B466A">
+            <wp:simplePos x="0" y="0"/>
+            <wp:positionH relativeFrom="column">
+              <wp:posOffset>448521</wp:posOffset>
+            </wp:positionH>
+            <wp:positionV relativeFrom="paragraph">
+              <wp:posOffset>2289821</wp:posOffset>
+            </wp:positionV>
+            <wp:extent cx="5497369" cy="3489306"/>
+            <wp:effectExtent l="0" t="0" r="8255" b="0"/>
+            <wp:wrapTopAndBottom/>
+            <wp:docPr id="1" name="Picture 1" descr="Text&#10;&#10;Description automatically generated"/>
+            <wp:cNvGraphicFramePr>
+              <a:graphicFrameLocks xmlns:a="http://schemas.openxmlformats.org/drawingml/2006/main" noChangeAspect="1"/>
+            </wp:cNvGraphicFramePr>
+            <a:graphic xmlns:a="http://schemas.openxmlformats.org/drawingml/2006/main">
+              <a:graphicData uri="http://schemas.openxmlformats.org/drawingml/2006/picture">
+                <pic:pic xmlns:pic="http://schemas.openxmlformats.org/drawingml/2006/picture">
+                  <pic:nvPicPr>
+                    <pic:cNvPr id="1" name="Picture 1" descr="Text&#10;&#10;Description automatically generated"/>
+                    <pic:cNvPicPr/>
+                  </pic:nvPicPr>
+                  <pic:blipFill>
+                    <a:blip r:embed="rId10">
+                      <a:extLst>
+                        <a:ext uri="{28A0092B-C50C-407E-A947-70E740481C1C}">
+                          <a14:useLocalDpi xmlns:a14="http://schemas.microsoft.com/office/drawing/2010/main" val="0"/>
+                        </a:ext>
+                      </a:extLst>
+                    </a:blip>
+                    <a:stretch>
+                      <a:fillRect/>
+                    </a:stretch>
+                  </pic:blipFill>
+                  <pic:spPr>
+                    <a:xfrm>
+                      <a:off x="0" y="0"/>
+                      <a:ext cx="5497369" cy="3489306"/>
+                    </a:xfrm>
+                    <a:prstGeom prst="rect">
+                      <a:avLst/>
+                    </a:prstGeom>
+                  </pic:spPr>
+                </pic:pic>
+              </a:graphicData>
+            </a:graphic>
+          </wp:anchor>
+        </w:drawing>
+      </w:r>
+      <w:r>
+        <w:rPr>
+          <w:cs/>
+        </w:rPr>
+        <w:t xml:space="preserve">พัฒนา </w:t>
+      </w:r>
+      <w:r>
+        <w:t>Backend Function</w:t>
+      </w:r>
+      <w:r>
+        <w:t xml:space="preserve"> Complete 2</w:t>
+      </w:r>
+      <w:r>
+        <w:t>6</w:t>
+      </w:r>
+      <w:r>
+        <w:t xml:space="preserve"> % : </w:t>
+      </w:r>
+      <w:r>
+        <w:rPr>
+          <w:rFonts w:hint="cs"/>
+          <w:cs/>
+        </w:rPr>
+        <w:t xml:space="preserve">โดยได้ทำการพัฒนา </w:t>
+      </w:r>
+      <w:r>
+        <w:t xml:space="preserve">Function Map Subject Group </w:t>
+      </w:r>
+      <w:r>
+        <w:rPr>
+          <w:rFonts w:hint="cs"/>
+          <w:cs/>
+        </w:rPr>
+        <w:t xml:space="preserve">ให้ได้อยู่ในรูปของ </w:t>
+      </w:r>
+      <w:r>
+        <w:t xml:space="preserve">REST API </w:t>
+      </w:r>
+      <w:r>
+        <w:rPr>
+          <w:rFonts w:hint="cs"/>
+          <w:cs/>
+        </w:rPr>
+        <w:t xml:space="preserve">และนำลงไป </w:t>
+      </w:r>
+      <w:r>
+        <w:t xml:space="preserve">implement </w:t>
+      </w:r>
+      <w:r>
+        <w:rPr>
+          <w:rFonts w:hint="cs"/>
+          <w:cs/>
+        </w:rPr>
+        <w:t xml:space="preserve">ในตัว </w:t>
+      </w:r>
+      <w:r>
+        <w:t xml:space="preserve">Demo </w:t>
+      </w:r>
+      <w:r>
+        <w:rPr>
+          <w:rFonts w:hint="cs"/>
+          <w:cs/>
+        </w:rPr>
+        <w:t xml:space="preserve">ของโครงงานเป็นที่เรียบร้อยแล้ว พร้อมกับ ทำให้สามารถรองรับการเพิ่มของวิชาใหม่ๆที่เข้ามา สามารถ หาความคล้ายกับวิชาที่มีอยู่ในระบบแล้วจับกลุ่มกันได้ โดย </w:t>
+      </w:r>
+      <w:r>
+        <w:t xml:space="preserve">Complete </w:t>
+      </w:r>
+      <w:r>
+        <w:t xml:space="preserve">percent </w:t>
+      </w:r>
+      <w:r>
+        <w:rPr>
+          <w:rFonts w:hint="cs"/>
+          <w:cs/>
+        </w:rPr>
+        <w:t xml:space="preserve">ของ </w:t>
+      </w:r>
+      <w:r>
+        <w:t xml:space="preserve">function </w:t>
+      </w:r>
+      <w:r>
+        <w:rPr>
+          <w:rFonts w:hint="cs"/>
+          <w:cs/>
+        </w:rPr>
+        <w:t xml:space="preserve">นี้อยู่ที่ </w:t>
+      </w:r>
+      <w:r>
+        <w:t xml:space="preserve">75% </w:t>
+      </w:r>
+      <w:r>
+        <w:rPr>
+          <w:rFonts w:hint="cs"/>
+          <w:cs/>
+        </w:rPr>
+        <w:t xml:space="preserve">โดยจะเผื่อไว้สำหรับการเปลี่ยนแปลงหรือ </w:t>
+      </w:r>
+      <w:r>
+        <w:t xml:space="preserve">optimize </w:t>
+      </w:r>
+      <w:r>
+        <w:rPr>
+          <w:rFonts w:hint="cs"/>
+          <w:cs/>
+        </w:rPr>
+        <w:t>ให้ดีขึ้นในภายภาคหน้า</w:t>
+      </w:r>
+      <w:r>
+        <w:t xml:space="preserve"> </w:t>
+      </w:r>
+      <w:r>
+        <w:rPr>
+          <w:rFonts w:hint="cs"/>
+          <w:cs/>
+        </w:rPr>
+        <w:t>ในส่วนของการ</w:t>
+      </w:r>
+      <w:r>
+        <w:rPr>
+          <w:cs/>
+        </w:rPr>
+        <w:t xml:space="preserve">พัฒนา </w:t>
+      </w:r>
+      <w:r>
+        <w:t xml:space="preserve">Call </w:t>
+      </w:r>
+      <w:proofErr w:type="spellStart"/>
+      <w:r>
+        <w:t>Fuction</w:t>
+      </w:r>
+      <w:proofErr w:type="spellEnd"/>
+      <w:r>
+        <w:t xml:space="preserve"> similarity </w:t>
+      </w:r>
+      <w:r>
+        <w:rPr>
+          <w:cs/>
+        </w:rPr>
+        <w:t>หลักสูตรปกติ</w:t>
+      </w:r>
+      <w:r>
+        <w:rPr>
+          <w:rFonts w:hint="cs"/>
+          <w:cs/>
+        </w:rPr>
+        <w:t xml:space="preserve"> นั้นได้ทำการทดลองใช้งานและทำการ </w:t>
+      </w:r>
+      <w:r>
+        <w:t xml:space="preserve">Implement </w:t>
+      </w:r>
+      <w:r>
+        <w:rPr>
+          <w:rFonts w:hint="cs"/>
+          <w:cs/>
+        </w:rPr>
+        <w:t xml:space="preserve">ลง </w:t>
+      </w:r>
+      <w:r>
+        <w:t xml:space="preserve">Demo </w:t>
+      </w:r>
+      <w:r>
+        <w:rPr>
+          <w:rFonts w:hint="cs"/>
+          <w:cs/>
+        </w:rPr>
+        <w:t xml:space="preserve">ของโครงงานเป็นที่เรียบร้อยแล้ว </w:t>
+      </w:r>
+      <w:r>
+        <w:rPr>
+          <w:rFonts w:hint="cs"/>
+          <w:cs/>
+        </w:rPr>
+        <w:t xml:space="preserve">โดย </w:t>
+      </w:r>
+      <w:r>
+        <w:t xml:space="preserve">Complete percent </w:t>
+      </w:r>
+      <w:r>
+        <w:rPr>
+          <w:rFonts w:hint="cs"/>
+          <w:cs/>
+        </w:rPr>
+        <w:t xml:space="preserve">ของ </w:t>
+      </w:r>
+      <w:r>
+        <w:t xml:space="preserve">function </w:t>
+      </w:r>
+      <w:r>
+        <w:rPr>
+          <w:rFonts w:hint="cs"/>
+          <w:cs/>
+        </w:rPr>
+        <w:t xml:space="preserve">นี้อยู่ที่ </w:t>
+      </w:r>
+      <w:r>
+        <w:t>50</w:t>
+      </w:r>
+      <w:r>
+        <w:t>%</w:t>
+      </w:r>
+      <w:r>
+        <w:t xml:space="preserve"> </w:t>
+      </w:r>
+      <w:r>
+        <w:rPr>
+          <w:rFonts w:hint="cs"/>
+          <w:cs/>
+        </w:rPr>
+        <w:t xml:space="preserve">เช่นเดียวกับ </w:t>
+      </w:r>
+      <w:r>
+        <w:t xml:space="preserve">Function Map </w:t>
+      </w:r>
+      <w:r>
+        <w:rPr>
+          <w:rFonts w:hint="cs"/>
+          <w:cs/>
+        </w:rPr>
+        <w:t xml:space="preserve">จะเผื่อไว้สำหรับการ </w:t>
+      </w:r>
+      <w:r>
+        <w:t xml:space="preserve">optimize </w:t>
+      </w:r>
+      <w:r>
+        <w:rPr>
+          <w:rFonts w:hint="cs"/>
+          <w:cs/>
+        </w:rPr>
+        <w:t>เพิ่มในอนาคต ซึ่งจะเป็นเช่นเดียวกันกับ หัวข้อการ</w:t>
+      </w:r>
+      <w:r>
+        <w:rPr>
+          <w:cs/>
+        </w:rPr>
+        <w:t xml:space="preserve">พัฒนา </w:t>
+      </w:r>
+      <w:r>
+        <w:t xml:space="preserve">Call </w:t>
+      </w:r>
+      <w:proofErr w:type="spellStart"/>
+      <w:r>
+        <w:t>Fuction</w:t>
+      </w:r>
+      <w:proofErr w:type="spellEnd"/>
+      <w:r>
+        <w:t xml:space="preserve"> similarity </w:t>
+      </w:r>
+      <w:r>
+        <w:rPr>
+          <w:cs/>
+        </w:rPr>
+        <w:t>หลักสูตรต่อเนื่อง</w:t>
+      </w:r>
+      <w:r>
+        <w:rPr>
+          <w:rFonts w:hint="cs"/>
+          <w:cs/>
+        </w:rPr>
+        <w:t xml:space="preserve"> </w:t>
+      </w:r>
+      <w:r>
+        <w:rPr>
+          <w:rFonts w:hint="cs"/>
+          <w:cs/>
+        </w:rPr>
+        <w:t xml:space="preserve">โดย </w:t>
+      </w:r>
+      <w:r>
+        <w:t xml:space="preserve">Complete percent </w:t>
+      </w:r>
+      <w:r>
+        <w:rPr>
+          <w:rFonts w:hint="cs"/>
+          <w:cs/>
+        </w:rPr>
+        <w:t xml:space="preserve">ของ </w:t>
+      </w:r>
+      <w:r>
+        <w:t xml:space="preserve">function </w:t>
+      </w:r>
+      <w:r>
+        <w:rPr>
+          <w:rFonts w:hint="cs"/>
+          <w:cs/>
+        </w:rPr>
+        <w:t xml:space="preserve">นี้อยู่ที่ </w:t>
+      </w:r>
+      <w:r>
+        <w:t xml:space="preserve">50% </w:t>
+      </w:r>
+      <w:r>
+        <w:rPr>
+          <w:rFonts w:hint="cs"/>
+          <w:cs/>
+        </w:rPr>
+        <w:t>เช่นเดียว</w:t>
+      </w:r>
+      <w:r>
+        <w:rPr>
+          <w:rFonts w:hint="cs"/>
+          <w:cs/>
+        </w:rPr>
+        <w:t>กัน</w:t>
+      </w:r>
     </w:p>
     <w:p>
       <w:pPr>
-        <w:rPr>
-          <w:rFonts w:hint="cs"/>
-        </w:rPr>
-      </w:pPr>
+        <w:ind w:firstLine="720"/>
+        <w:jc w:val="center"/>
+        <w:rPr>
+          <w:rFonts w:hint="cs"/>
+          <w:i/>
+          <w:iCs/>
+          <w:color w:val="767171" w:themeColor="background2" w:themeShade="80"/>
+          <w:sz w:val="24"/>
+          <w:szCs w:val="24"/>
+          <w:cs/>
+        </w:rPr>
+      </w:pPr>
+      <w:r>
+        <w:rPr>
+          <w:rFonts w:hint="cs"/>
+          <w:i/>
+          <w:iCs/>
+          <w:color w:val="767171" w:themeColor="background2" w:themeShade="80"/>
+          <w:sz w:val="24"/>
+          <w:szCs w:val="24"/>
+          <w:cs/>
+        </w:rPr>
+        <w:t xml:space="preserve">รูปที่ </w:t>
+      </w:r>
+      <w:r>
+        <w:rPr>
+          <w:i/>
+          <w:iCs/>
+          <w:color w:val="767171" w:themeColor="background2" w:themeShade="80"/>
+          <w:sz w:val="24"/>
+          <w:szCs w:val="24"/>
+        </w:rPr>
+        <w:t xml:space="preserve">1 </w:t>
+      </w:r>
+      <w:r>
+        <w:rPr>
+          <w:i/>
+          <w:iCs/>
+          <w:color w:val="767171" w:themeColor="background2" w:themeShade="80"/>
+          <w:sz w:val="24"/>
+          <w:szCs w:val="24"/>
+        </w:rPr>
+        <w:t xml:space="preserve">Function Map Subject </w:t>
+      </w:r>
+      <w:r>
+        <w:rPr>
+          <w:rFonts w:hint="cs"/>
+          <w:i/>
+          <w:iCs/>
+          <w:color w:val="767171" w:themeColor="background2" w:themeShade="80"/>
+          <w:sz w:val="24"/>
+          <w:szCs w:val="24"/>
+          <w:cs/>
+        </w:rPr>
+        <w:t xml:space="preserve">ใน </w:t>
+      </w:r>
+      <w:r>
+        <w:rPr>
+          <w:i/>
+          <w:iCs/>
+          <w:color w:val="767171" w:themeColor="background2" w:themeShade="80"/>
+          <w:sz w:val="24"/>
+          <w:szCs w:val="24"/>
+        </w:rPr>
+        <w:t xml:space="preserve">Demo </w:t>
+      </w:r>
+      <w:r>
+        <w:rPr>
+          <w:rFonts w:hint="cs"/>
+          <w:i/>
+          <w:iCs/>
+          <w:color w:val="767171" w:themeColor="background2" w:themeShade="80"/>
+          <w:sz w:val="24"/>
+          <w:szCs w:val="24"/>
+          <w:cs/>
+        </w:rPr>
+        <w:t>ของโครงงาน</w:t>
+      </w:r>
     </w:p>
     <w:p>
       <w:pPr>
+        <w:ind w:left="2160" w:firstLine="720"/>
+        <w:rPr>
+          <w:rFonts w:hint="cs"/>
+          <w:i/>
+          <w:iCs/>
+          <w:color w:val="767171" w:themeColor="background2" w:themeShade="80"/>
+          <w:sz w:val="24"/>
+          <w:szCs w:val="24"/>
+          <w:cs/>
+        </w:rPr>
+      </w:pPr>
+      <w:r>
+        <w:lastRenderedPageBreak/>
+        <w:drawing>
+          <wp:anchor distT="0" distB="0" distL="114300" distR="114300" simplePos="0" relativeHeight="251659264" behindDoc="0" locked="0" layoutInCell="1" allowOverlap="1" wp14:anchorId="3D60EDE2" wp14:editId="47436205">
+            <wp:simplePos x="0" y="0"/>
+            <wp:positionH relativeFrom="page">
+              <wp:align>center</wp:align>
+            </wp:positionH>
+            <wp:positionV relativeFrom="paragraph">
+              <wp:posOffset>89</wp:posOffset>
+            </wp:positionV>
+            <wp:extent cx="4701540" cy="4341495"/>
+            <wp:effectExtent l="0" t="0" r="3810" b="1905"/>
+            <wp:wrapTopAndBottom/>
+            <wp:docPr id="2" name="Picture 2" descr="Text&#10;&#10;Description automatically generated"/>
+            <wp:cNvGraphicFramePr>
+              <a:graphicFrameLocks xmlns:a="http://schemas.openxmlformats.org/drawingml/2006/main" noChangeAspect="1"/>
+            </wp:cNvGraphicFramePr>
+            <a:graphic xmlns:a="http://schemas.openxmlformats.org/drawingml/2006/main">
+              <a:graphicData uri="http://schemas.openxmlformats.org/drawingml/2006/picture">
+                <pic:pic xmlns:pic="http://schemas.openxmlformats.org/drawingml/2006/picture">
+                  <pic:nvPicPr>
+                    <pic:cNvPr id="2" name="Picture 2" descr="Text&#10;&#10;Description automatically generated"/>
+                    <pic:cNvPicPr/>
+                  </pic:nvPicPr>
+                  <pic:blipFill>
+                    <a:blip r:embed="rId11">
+                      <a:extLst>
+                        <a:ext uri="{28A0092B-C50C-407E-A947-70E740481C1C}">
+                          <a14:useLocalDpi xmlns:a14="http://schemas.microsoft.com/office/drawing/2010/main" val="0"/>
+                        </a:ext>
+                      </a:extLst>
+                    </a:blip>
+                    <a:stretch>
+                      <a:fillRect/>
+                    </a:stretch>
+                  </pic:blipFill>
+                  <pic:spPr>
+                    <a:xfrm>
+                      <a:off x="0" y="0"/>
+                      <a:ext cx="4701540" cy="4341495"/>
+                    </a:xfrm>
+                    <a:prstGeom prst="rect">
+                      <a:avLst/>
+                    </a:prstGeom>
+                  </pic:spPr>
+                </pic:pic>
+              </a:graphicData>
+            </a:graphic>
+          </wp:anchor>
+        </w:drawing>
+      </w:r>
+      <w:r>
+        <w:rPr>
+          <w:rFonts w:hint="cs"/>
+          <w:i/>
+          <w:iCs/>
+          <w:color w:val="767171" w:themeColor="background2" w:themeShade="80"/>
+          <w:sz w:val="24"/>
+          <w:szCs w:val="24"/>
+          <w:cs/>
+        </w:rPr>
+        <w:t xml:space="preserve">รูปที่ </w:t>
+      </w:r>
+      <w:r>
+        <w:rPr>
+          <w:i/>
+          <w:iCs/>
+          <w:color w:val="767171" w:themeColor="background2" w:themeShade="80"/>
+          <w:sz w:val="24"/>
+          <w:szCs w:val="24"/>
+        </w:rPr>
+        <w:t>2</w:t>
+      </w:r>
+      <w:r>
+        <w:rPr>
+          <w:i/>
+          <w:iCs/>
+          <w:color w:val="767171" w:themeColor="background2" w:themeShade="80"/>
+          <w:sz w:val="24"/>
+          <w:szCs w:val="24"/>
+        </w:rPr>
+        <w:t xml:space="preserve"> </w:t>
+      </w:r>
+      <w:r>
+        <w:rPr>
+          <w:i/>
+          <w:iCs/>
+          <w:color w:val="767171" w:themeColor="background2" w:themeShade="80"/>
+          <w:sz w:val="24"/>
+          <w:szCs w:val="24"/>
+        </w:rPr>
+        <w:t>Similarity</w:t>
+      </w:r>
+      <w:r>
+        <w:rPr>
+          <w:i/>
+          <w:iCs/>
+          <w:color w:val="767171" w:themeColor="background2" w:themeShade="80"/>
+          <w:sz w:val="24"/>
+          <w:szCs w:val="24"/>
+        </w:rPr>
+        <w:t xml:space="preserve"> </w:t>
+      </w:r>
+      <w:r>
+        <w:rPr>
+          <w:rFonts w:hint="cs"/>
+          <w:i/>
+          <w:iCs/>
+          <w:color w:val="767171" w:themeColor="background2" w:themeShade="80"/>
+          <w:sz w:val="24"/>
+          <w:szCs w:val="24"/>
+          <w:cs/>
+        </w:rPr>
+        <w:t xml:space="preserve">ใน </w:t>
+      </w:r>
+      <w:r>
+        <w:rPr>
+          <w:i/>
+          <w:iCs/>
+          <w:color w:val="767171" w:themeColor="background2" w:themeShade="80"/>
+          <w:sz w:val="24"/>
+          <w:szCs w:val="24"/>
+        </w:rPr>
+        <w:t xml:space="preserve">Demo </w:t>
+      </w:r>
+      <w:r>
+        <w:rPr>
+          <w:rFonts w:hint="cs"/>
+          <w:i/>
+          <w:iCs/>
+          <w:color w:val="767171" w:themeColor="background2" w:themeShade="80"/>
+          <w:sz w:val="24"/>
+          <w:szCs w:val="24"/>
+          <w:cs/>
+        </w:rPr>
+        <w:t>ของโครงงาน</w:t>
+      </w:r>
+    </w:p>
+    <w:p>
+      <w:pPr>
+        <w:ind w:left="720"/>
+        <w:rPr>
+          <w:rFonts w:hint="cs"/>
+        </w:rPr>
+      </w:pPr>
+    </w:p>
+    <w:p>
+      <w:pPr>
+        <w:ind w:left="720"/>
+      </w:pPr>
+    </w:p>
+    <w:p>
+      <w:pPr>
+        <w:ind w:left="720"/>
+      </w:pPr>
+      <w:r>
+        <w:rPr>
+          <w:cs/>
+        </w:rPr>
+        <w:drawing>
+          <wp:anchor distT="0" distB="0" distL="114300" distR="114300" simplePos="0" relativeHeight="251660288" behindDoc="0" locked="0" layoutInCell="1" allowOverlap="1" wp14:anchorId="32790D86" wp14:editId="37A36EF6">
+            <wp:simplePos x="0" y="0"/>
+            <wp:positionH relativeFrom="margin">
+              <wp:align>center</wp:align>
+            </wp:positionH>
+            <wp:positionV relativeFrom="paragraph">
+              <wp:posOffset>1113365</wp:posOffset>
+            </wp:positionV>
+            <wp:extent cx="3763645" cy="1477010"/>
+            <wp:effectExtent l="0" t="0" r="8255" b="8890"/>
+            <wp:wrapTopAndBottom/>
+            <wp:docPr id="3" name="Picture 3" descr="Text&#10;&#10;Description automatically generated"/>
+            <wp:cNvGraphicFramePr>
+              <a:graphicFrameLocks xmlns:a="http://schemas.openxmlformats.org/drawingml/2006/main" noChangeAspect="1"/>
+            </wp:cNvGraphicFramePr>
+            <a:graphic xmlns:a="http://schemas.openxmlformats.org/drawingml/2006/main">
+              <a:graphicData uri="http://schemas.openxmlformats.org/drawingml/2006/picture">
+                <pic:pic xmlns:pic="http://schemas.openxmlformats.org/drawingml/2006/picture">
+                  <pic:nvPicPr>
+                    <pic:cNvPr id="3" name="Picture 3" descr="Text&#10;&#10;Description automatically generated"/>
+                    <pic:cNvPicPr/>
+                  </pic:nvPicPr>
+                  <pic:blipFill>
+                    <a:blip r:embed="rId12" cstate="print">
+                      <a:extLst>
+                        <a:ext uri="{28A0092B-C50C-407E-A947-70E740481C1C}">
+                          <a14:useLocalDpi xmlns:a14="http://schemas.microsoft.com/office/drawing/2010/main" val="0"/>
+                        </a:ext>
+                      </a:extLst>
+                    </a:blip>
+                    <a:stretch>
+                      <a:fillRect/>
+                    </a:stretch>
+                  </pic:blipFill>
+                  <pic:spPr>
+                    <a:xfrm>
+                      <a:off x="0" y="0"/>
+                      <a:ext cx="3763645" cy="1477010"/>
+                    </a:xfrm>
+                    <a:prstGeom prst="rect">
+                      <a:avLst/>
+                    </a:prstGeom>
+                  </pic:spPr>
+                </pic:pic>
+              </a:graphicData>
+            </a:graphic>
+            <wp14:sizeRelH relativeFrom="margin">
+              <wp14:pctWidth>0</wp14:pctWidth>
+            </wp14:sizeRelH>
+            <wp14:sizeRelV relativeFrom="margin">
+              <wp14:pctHeight>0</wp14:pctHeight>
+            </wp14:sizeRelV>
+          </wp:anchor>
+        </w:drawing>
+      </w:r>
+      <w:r>
+        <w:rPr>
+          <w:rFonts w:hint="cs"/>
+          <w:cs/>
+        </w:rPr>
+        <w:t xml:space="preserve">พัฒนา </w:t>
+      </w:r>
+      <w:r>
+        <w:t xml:space="preserve">API Complete 14% : </w:t>
+      </w:r>
+      <w:r>
+        <w:rPr>
+          <w:rFonts w:hint="cs"/>
+          <w:cs/>
+        </w:rPr>
+        <w:t>โดยได้ทำการพัฒนา</w:t>
+      </w:r>
+      <w:r>
+        <w:rPr>
+          <w:rFonts w:hint="cs"/>
+          <w:cs/>
+        </w:rPr>
+        <w:t xml:space="preserve"> </w:t>
+      </w:r>
+      <w:r>
+        <w:t>API Simple CSV Generator</w:t>
+      </w:r>
+      <w:r>
+        <w:t xml:space="preserve"> </w:t>
+      </w:r>
+      <w:r>
+        <w:rPr>
+          <w:rFonts w:hint="cs"/>
+          <w:cs/>
+        </w:rPr>
+        <w:t xml:space="preserve">ให้พร้อมใช้งานในรูปแบบ </w:t>
+      </w:r>
+      <w:r>
+        <w:t xml:space="preserve">REST API </w:t>
+      </w:r>
+      <w:r>
+        <w:rPr>
+          <w:rFonts w:hint="cs"/>
+          <w:cs/>
+        </w:rPr>
+        <w:t xml:space="preserve">และได้ทำการ </w:t>
+      </w:r>
+      <w:r>
+        <w:t xml:space="preserve">implement </w:t>
+      </w:r>
+      <w:r>
+        <w:rPr>
+          <w:rFonts w:hint="cs"/>
+          <w:cs/>
+        </w:rPr>
+        <w:t xml:space="preserve">ลงไปใน </w:t>
+      </w:r>
+      <w:r>
+        <w:t xml:space="preserve">Demo </w:t>
+      </w:r>
+      <w:r>
+        <w:rPr>
+          <w:rFonts w:hint="cs"/>
+          <w:cs/>
+        </w:rPr>
+        <w:t xml:space="preserve">ของตัวของงานเป็นที่เรียบร้อย และทำการทำสอบการทำงานเป็นไปได้ด้วยดี </w:t>
+      </w:r>
+      <w:r>
+        <w:rPr>
+          <w:rFonts w:hint="cs"/>
+          <w:cs/>
+        </w:rPr>
+        <w:t xml:space="preserve">โดย </w:t>
+      </w:r>
+      <w:r>
+        <w:t xml:space="preserve">Complete percent </w:t>
+      </w:r>
+      <w:r>
+        <w:rPr>
+          <w:rFonts w:hint="cs"/>
+          <w:cs/>
+        </w:rPr>
+        <w:t xml:space="preserve">ของ </w:t>
+      </w:r>
+      <w:r>
+        <w:t xml:space="preserve">function </w:t>
+      </w:r>
+      <w:r>
+        <w:rPr>
+          <w:rFonts w:hint="cs"/>
+          <w:cs/>
+        </w:rPr>
+        <w:t xml:space="preserve">นี้อยู่ที่ </w:t>
+      </w:r>
+      <w:r>
+        <w:t>75%</w:t>
+      </w:r>
+      <w:r>
+        <w:rPr>
+          <w:rFonts w:hint="cs"/>
+          <w:cs/>
+        </w:rPr>
+        <w:t xml:space="preserve"> </w:t>
+      </w:r>
+      <w:r>
+        <w:rPr>
+          <w:rFonts w:hint="cs"/>
+          <w:cs/>
+        </w:rPr>
+        <w:t xml:space="preserve">โดยจะเผื่อไว้สำหรับการเปลี่ยนแปลงหรือ </w:t>
+      </w:r>
+      <w:r>
+        <w:t xml:space="preserve">optimize </w:t>
+      </w:r>
+      <w:r>
+        <w:rPr>
+          <w:rFonts w:hint="cs"/>
+          <w:cs/>
+        </w:rPr>
+        <w:t>ให้ดีขึ้นในภายภาคหน้า</w:t>
+      </w:r>
+    </w:p>
+    <w:p>
+      <w:pPr>
+        <w:ind w:left="2880"/>
+        <w:rPr>
+          <w:rFonts w:hint="cs"/>
+          <w:i/>
+          <w:iCs/>
+          <w:color w:val="767171" w:themeColor="background2" w:themeShade="80"/>
+          <w:sz w:val="24"/>
+          <w:szCs w:val="24"/>
+          <w:cs/>
+        </w:rPr>
+      </w:pPr>
+      <w:r>
+        <w:rPr>
+          <w:rFonts w:hint="cs"/>
+          <w:i/>
+          <w:iCs/>
+          <w:color w:val="767171" w:themeColor="background2" w:themeShade="80"/>
+          <w:sz w:val="24"/>
+          <w:szCs w:val="24"/>
+          <w:cs/>
+        </w:rPr>
+        <w:t xml:space="preserve">รูปที่ </w:t>
+      </w:r>
+      <w:r>
+        <w:rPr>
+          <w:i/>
+          <w:iCs/>
+          <w:color w:val="767171" w:themeColor="background2" w:themeShade="80"/>
+          <w:sz w:val="24"/>
+          <w:szCs w:val="24"/>
+        </w:rPr>
+        <w:t>3</w:t>
+      </w:r>
+      <w:r>
+        <w:rPr>
+          <w:i/>
+          <w:iCs/>
+          <w:color w:val="767171" w:themeColor="background2" w:themeShade="80"/>
+          <w:sz w:val="24"/>
+          <w:szCs w:val="24"/>
+        </w:rPr>
+        <w:t xml:space="preserve"> </w:t>
+      </w:r>
+      <w:r>
+        <w:rPr>
+          <w:i/>
+          <w:iCs/>
+          <w:color w:val="767171" w:themeColor="background2" w:themeShade="80"/>
+          <w:sz w:val="24"/>
+          <w:szCs w:val="24"/>
+        </w:rPr>
+        <w:t>Function Create CSV</w:t>
+      </w:r>
+      <w:r>
+        <w:rPr>
+          <w:i/>
+          <w:iCs/>
+          <w:color w:val="767171" w:themeColor="background2" w:themeShade="80"/>
+          <w:sz w:val="24"/>
+          <w:szCs w:val="24"/>
+        </w:rPr>
+        <w:t xml:space="preserve"> </w:t>
+      </w:r>
+      <w:r>
+        <w:rPr>
+          <w:rFonts w:hint="cs"/>
+          <w:i/>
+          <w:iCs/>
+          <w:color w:val="767171" w:themeColor="background2" w:themeShade="80"/>
+          <w:sz w:val="24"/>
+          <w:szCs w:val="24"/>
+          <w:cs/>
+        </w:rPr>
+        <w:t xml:space="preserve">ใน </w:t>
+      </w:r>
+      <w:r>
+        <w:rPr>
+          <w:i/>
+          <w:iCs/>
+          <w:color w:val="767171" w:themeColor="background2" w:themeShade="80"/>
+          <w:sz w:val="24"/>
+          <w:szCs w:val="24"/>
+        </w:rPr>
+        <w:t xml:space="preserve">Demo </w:t>
+      </w:r>
+      <w:r>
+        <w:rPr>
+          <w:rFonts w:hint="cs"/>
+          <w:i/>
+          <w:iCs/>
+          <w:color w:val="767171" w:themeColor="background2" w:themeShade="80"/>
+          <w:sz w:val="24"/>
+          <w:szCs w:val="24"/>
+          <w:cs/>
+        </w:rPr>
+        <w:t>ของโครงงาน</w:t>
+      </w:r>
+    </w:p>
+    <w:p>
+      <w:pPr>
+        <w:ind w:left="720"/>
+        <w:rPr>
+          <w:rFonts w:hint="cs"/>
+          <w:cs/>
+        </w:rPr>
+      </w:pPr>
+    </w:p>
+    <w:p>
+      <w:r>
+        <w:rPr>
+          <w:cs/>
+        </w:rPr>
+        <w:lastRenderedPageBreak/>
+        <w:tab/>
+      </w:r>
+    </w:p>
+    <w:p>
+      <w:pPr>
         <w:pStyle w:val="Heading2"/>
         <w:rPr>
           <w:b/>
@@ -1027,7 +2109,6 @@
           <w:bCs/>
           <w:cs/>
         </w:rPr>
-        <w:lastRenderedPageBreak/>
         <w:t>ปัญหาที่เกิดขั้นและแนวทางการแก้ไข</w:t>
       </w:r>
     </w:p>
@@ -1066,7 +2147,10 @@
         <w:t xml:space="preserve">ผ่านภาษา </w:t>
       </w:r>
       <w:r>
-        <w:t xml:space="preserve">Python </w:t>
+        <w:t>Python</w:t>
+      </w:r>
+      <w:r>
+        <w:t xml:space="preserve"> : </w:t>
       </w:r>
       <w:r>
         <w:rPr>
@@ -1124,6 +2208,136 @@
           <w:cs/>
         </w:rPr>
         <w:t>นั้นกลายเป็นภาษาประหลาด</w:t>
+      </w:r>
+      <w:r>
+        <w:t xml:space="preserve"> </w:t>
+      </w:r>
+      <w:r>
+        <w:rPr>
+          <w:rFonts w:hint="cs"/>
+          <w:cs/>
+        </w:rPr>
+        <w:t xml:space="preserve">โดย ปัญหานี้ได้แก้ไขเป็นที่เรียบร้อยแล้ว โดยได้ทำการเพิ่มส่วนของการ </w:t>
+      </w:r>
+      <w:r>
+        <w:t xml:space="preserve">Encoding </w:t>
+      </w:r>
+      <w:r>
+        <w:rPr>
+          <w:rFonts w:hint="cs"/>
+          <w:cs/>
+        </w:rPr>
+        <w:t xml:space="preserve">เข้าไปใน </w:t>
+      </w:r>
+      <w:r>
+        <w:t xml:space="preserve">Function </w:t>
+      </w:r>
+      <w:r>
+        <w:rPr>
+          <w:rFonts w:hint="cs"/>
+          <w:cs/>
+        </w:rPr>
+        <w:t xml:space="preserve">ในขนาดที่ทำการสร้าง </w:t>
+      </w:r>
+      <w:r>
+        <w:t xml:space="preserve">File CSV </w:t>
+      </w:r>
+      <w:r>
+        <w:rPr>
+          <w:rFonts w:hint="cs"/>
+          <w:cs/>
+        </w:rPr>
+        <w:t xml:space="preserve">ขึ้นมา โดยได้เลือก </w:t>
+      </w:r>
+      <w:r>
+        <w:t xml:space="preserve">Encoding Rule </w:t>
+      </w:r>
+      <w:r>
+        <w:rPr>
+          <w:rFonts w:hint="cs"/>
+          <w:cs/>
+        </w:rPr>
+        <w:t xml:space="preserve">ให้เป็น </w:t>
+      </w:r>
+      <w:r>
+        <w:t xml:space="preserve">UTF-8 </w:t>
+      </w:r>
+      <w:r>
+        <w:rPr>
+          <w:rFonts w:hint="cs"/>
+          <w:cs/>
+        </w:rPr>
+        <w:t xml:space="preserve">โดยผลลัพท์ที่ออกมาเป็นไปอย่างน่าพอใจโดยเมื่อเปิด </w:t>
+      </w:r>
+      <w:r>
+        <w:t xml:space="preserve">File </w:t>
+      </w:r>
+      <w:r>
+        <w:rPr>
+          <w:rFonts w:hint="cs"/>
+          <w:cs/>
+        </w:rPr>
+        <w:t xml:space="preserve">ผ่าน </w:t>
+      </w:r>
+      <w:r>
+        <w:t xml:space="preserve">Editor MS Excel </w:t>
+      </w:r>
+      <w:r>
+        <w:rPr>
+          <w:rFonts w:hint="cs"/>
+          <w:cs/>
+        </w:rPr>
+        <w:t xml:space="preserve">ตัว </w:t>
+      </w:r>
+      <w:r>
+        <w:t xml:space="preserve">Column Curriculum </w:t>
+      </w:r>
+      <w:r>
+        <w:rPr>
+          <w:rFonts w:hint="cs"/>
+          <w:cs/>
+        </w:rPr>
+        <w:t>นั้นเป็นภาษาไทยปกติ</w:t>
+      </w:r>
+      <w:r>
+        <w:t xml:space="preserve"> </w:t>
+      </w:r>
+      <w:r>
+        <w:rPr>
+          <w:rFonts w:hint="cs"/>
+          <w:cs/>
+        </w:rPr>
+        <w:t xml:space="preserve">โดยหลังจากนั้นได้นำเอา </w:t>
+      </w:r>
+      <w:r>
+        <w:t xml:space="preserve">Function </w:t>
+      </w:r>
+      <w:r>
+        <w:rPr>
+          <w:rFonts w:hint="cs"/>
+          <w:cs/>
+        </w:rPr>
+        <w:t xml:space="preserve">นี้ไป </w:t>
+      </w:r>
+      <w:r>
+        <w:t xml:space="preserve">Implement </w:t>
+      </w:r>
+      <w:r>
+        <w:rPr>
+          <w:rFonts w:hint="cs"/>
+          <w:cs/>
+        </w:rPr>
+        <w:t xml:space="preserve">ลงใน </w:t>
+      </w:r>
+      <w:r>
+        <w:t xml:space="preserve">Demo </w:t>
+      </w:r>
+      <w:r>
+        <w:rPr>
+          <w:rFonts w:hint="cs"/>
+          <w:cs/>
+        </w:rPr>
+        <w:t>ของตัวโครงงานเป็นที่เรียบร้อย</w:t>
       </w:r>
     </w:p>
     <w:p>
@@ -1135,67 +2349,105 @@
         <w:t>ปัญหา ณ ปัจจุบัน</w:t>
       </w:r>
     </w:p>
-    <w:p/>
     <w:p>
       <w:pPr>
-        <w:pStyle w:val="Heading2"/>
-        <w:rPr>
-          <w:b/>
-          <w:bCs/>
-        </w:rPr>
-      </w:pPr>
-      <w:r>
-        <w:rPr>
-          <w:rFonts w:hint="cs"/>
-          <w:b/>
-          <w:bCs/>
-          <w:cs/>
-        </w:rPr>
-        <w:t>สิ่งที่จะดำเนินการต่อไป</w:t>
+        <w:pStyle w:val="ListParagraph"/>
+        <w:numPr>
+          <w:ilvl w:val="0"/>
+          <w:numId w:val="6"/>
+        </w:numPr>
+      </w:pPr>
+      <w:r>
+        <w:t xml:space="preserve">Data </w:t>
+      </w:r>
+      <w:proofErr w:type="gramStart"/>
+      <w:r>
+        <w:rPr>
+          <w:rFonts w:hint="cs"/>
+          <w:cs/>
+        </w:rPr>
+        <w:t>ของเกรดนักศึกษาที่ผสมกัน</w:t>
+      </w:r>
+      <w:r>
+        <w:t xml:space="preserve"> :</w:t>
+      </w:r>
+      <w:proofErr w:type="gramEnd"/>
+      <w:r>
+        <w:t xml:space="preserve"> </w:t>
+      </w:r>
+      <w:r>
+        <w:rPr>
+          <w:rFonts w:hint="cs"/>
+          <w:cs/>
+        </w:rPr>
+        <w:t xml:space="preserve">หลังจากที่ได้ทำการแก้ไขตัว </w:t>
+      </w:r>
+      <w:r>
+        <w:t xml:space="preserve">algorithm </w:t>
+      </w:r>
+      <w:r>
+        <w:rPr>
+          <w:rFonts w:hint="cs"/>
+          <w:cs/>
+        </w:rPr>
+        <w:t xml:space="preserve">ให้เป็นไปตาม </w:t>
+      </w:r>
+      <w:r>
+        <w:t xml:space="preserve">sequence diagram </w:t>
+      </w:r>
+      <w:r>
+        <w:rPr>
+          <w:rFonts w:hint="cs"/>
+          <w:cs/>
+        </w:rPr>
+        <w:t xml:space="preserve">ทำให้พบว่าตลอดมาของการพัฒนานั้นทางผู้จัดทำได้นำข้อมูลที่ผสมกันของนักศึกษา ไปใช้ในการทดลองและพัฒนาซึ่งการ </w:t>
+      </w:r>
+      <w:r>
+        <w:t xml:space="preserve">train model </w:t>
+      </w:r>
+      <w:r>
+        <w:rPr>
+          <w:rFonts w:hint="cs"/>
+          <w:cs/>
+        </w:rPr>
+        <w:t xml:space="preserve">นั้นจำเป็นที่จะต้องใช้ ชุดข้อมูลของนักศึกษาที่ได้จบการศึกษาไปแล้วเท่านั้นถึงจะได้ผลลัพท์ของการ </w:t>
+      </w:r>
+      <w:r>
+        <w:t xml:space="preserve">prediction </w:t>
+      </w:r>
+      <w:r>
+        <w:rPr>
+          <w:rFonts w:hint="cs"/>
+          <w:cs/>
+        </w:rPr>
+        <w:t>ได้สอดคล้องที่สุด</w:t>
       </w:r>
     </w:p>
     <w:p>
-      <w:r>
-        <w:rPr>
-          <w:cs/>
-        </w:rPr>
-        <w:tab/>
-      </w:r>
-      <w:r>
-        <w:rPr>
-          <w:rFonts w:hint="cs"/>
-          <w:cs/>
-        </w:rPr>
-        <w:t xml:space="preserve">1. </w:t>
-      </w:r>
-      <w:r>
-        <w:rPr>
-          <w:rFonts w:hint="cs"/>
-          <w:cs/>
-        </w:rPr>
-        <w:t xml:space="preserve">เขียนบทที่ </w:t>
-      </w:r>
-      <w:r>
-        <w:t>3</w:t>
-      </w:r>
-      <w:r>
-        <w:rPr>
-          <w:rFonts w:hint="cs"/>
-          <w:cs/>
-        </w:rPr>
-        <w:t xml:space="preserve"> </w:t>
-      </w:r>
+      <w:pPr>
+        <w:pStyle w:val="ListParagraph"/>
+        <w:ind w:left="1080"/>
+        <w:rPr>
+          <w:rFonts w:hint="cs"/>
+        </w:rPr>
+      </w:pPr>
     </w:p>
     <w:p>
       <w:pPr>
-        <w:ind w:left="720"/>
-      </w:pPr>
-      <w:r>
-        <w:rPr>
-          <w:rFonts w:hint="cs"/>
-          <w:cs/>
-        </w:rPr>
-        <w:t>2.</w:t>
+        <w:pStyle w:val="Heading2"/>
+        <w:rPr>
+          <w:b/>
+          <w:bCs/>
+        </w:rPr>
+      </w:pPr>
+      <w:r>
+        <w:rPr>
+          <w:rFonts w:hint="cs"/>
+          <w:b/>
+          <w:bCs/>
+          <w:cs/>
+        </w:rPr>
+        <w:t>สิ่งที่จะดำเนินการต่อไป</w:t>
       </w:r>
       <w:r>
         <w:rPr>
@@ -1203,53 +2455,6 @@
           <w:cs/>
         </w:rPr>
         <w:t xml:space="preserve"> </w:t>
-      </w:r>
-      <w:r>
-        <w:rPr>
-          <w:rFonts w:hint="cs"/>
-          <w:cs/>
-        </w:rPr>
-        <w:t xml:space="preserve">ปรับแก้ไข้ตัว </w:t>
-      </w:r>
-      <w:r>
-        <w:t xml:space="preserve">generate csv file </w:t>
-      </w:r>
-      <w:r>
-        <w:rPr>
-          <w:rFonts w:hint="cs"/>
-          <w:cs/>
-        </w:rPr>
-        <w:t xml:space="preserve">ให้เป็นปกติ โดยวิธีคร่าวๆคือ เมื่อ </w:t>
-      </w:r>
-      <w:r>
-        <w:t xml:space="preserve">generate file </w:t>
-      </w:r>
-      <w:r>
-        <w:rPr>
-          <w:rFonts w:hint="cs"/>
-          <w:cs/>
-        </w:rPr>
-        <w:t xml:space="preserve">จะทำการบอก </w:t>
-      </w:r>
-      <w:r>
-        <w:t xml:space="preserve">encoding rule </w:t>
-      </w:r>
-      <w:r>
-        <w:rPr>
-          <w:rFonts w:hint="cs"/>
-          <w:cs/>
-        </w:rPr>
-        <w:t xml:space="preserve">ให้ด้วยเพื่อให้ </w:t>
-      </w:r>
-      <w:r>
-        <w:t xml:space="preserve">Microsoft Excel </w:t>
-      </w:r>
-      <w:r>
-        <w:rPr>
-          <w:rFonts w:hint="cs"/>
-          <w:cs/>
-        </w:rPr>
-        <w:t>เปิดออกมาแล้วภาษาไทยเป็นปกติ</w:t>
       </w:r>
     </w:p>
     <w:p>
@@ -1257,141 +2462,261 @@
         <w:ind w:left="720"/>
       </w:pPr>
       <w:r>
-        <w:rPr>
-          <w:rFonts w:hint="cs"/>
-          <w:cs/>
-        </w:rPr>
-        <w:t xml:space="preserve">3 จัดระเบียบ </w:t>
-      </w:r>
-      <w:r>
-        <w:t xml:space="preserve">Function </w:t>
-      </w:r>
-      <w:r>
-        <w:rPr>
-          <w:rFonts w:hint="cs"/>
-          <w:cs/>
-        </w:rPr>
-        <w:t xml:space="preserve">ใน </w:t>
-      </w:r>
-      <w:r>
-        <w:t xml:space="preserve">Demo App </w:t>
-      </w:r>
-      <w:r>
-        <w:rPr>
-          <w:rFonts w:hint="cs"/>
-          <w:cs/>
-        </w:rPr>
-        <w:t xml:space="preserve">ให้เป็นไปตาม </w:t>
-      </w:r>
-      <w:proofErr w:type="spellStart"/>
-      <w:r>
-        <w:t>Usecase</w:t>
-      </w:r>
-      <w:proofErr w:type="spellEnd"/>
-      <w:r>
-        <w:t xml:space="preserve"> Diagram </w:t>
-      </w:r>
-      <w:r>
-        <w:rPr>
-          <w:rFonts w:hint="cs"/>
-          <w:cs/>
-        </w:rPr>
-        <w:t xml:space="preserve">และ </w:t>
-      </w:r>
-      <w:r>
-        <w:t xml:space="preserve">Sequence Diagram </w:t>
-      </w:r>
-      <w:r>
-        <w:rPr>
-          <w:rFonts w:hint="cs"/>
-          <w:cs/>
-        </w:rPr>
-        <w:t xml:space="preserve">มากขึ้นเนื่องด้วยปัจจุบันมี </w:t>
-      </w:r>
-      <w:r>
-        <w:t xml:space="preserve">Function </w:t>
-      </w:r>
-      <w:r>
-        <w:rPr>
-          <w:rFonts w:hint="cs"/>
-          <w:cs/>
-        </w:rPr>
-        <w:t xml:space="preserve">ที่เกิดขึ้นมานอกเหนือจาก </w:t>
-      </w:r>
-      <w:proofErr w:type="spellStart"/>
-      <w:r>
-        <w:t>Usecase</w:t>
-      </w:r>
-      <w:proofErr w:type="spellEnd"/>
-      <w:r>
-        <w:t xml:space="preserve"> </w:t>
-      </w:r>
-      <w:r>
-        <w:rPr>
-          <w:rFonts w:hint="cs"/>
-          <w:cs/>
-        </w:rPr>
-        <w:t xml:space="preserve">และ </w:t>
-      </w:r>
-      <w:r>
-        <w:t xml:space="preserve">Sequence Diagram </w:t>
-      </w:r>
-      <w:r>
-        <w:rPr>
-          <w:rFonts w:hint="cs"/>
-          <w:cs/>
-        </w:rPr>
-        <w:t xml:space="preserve">มากมาย จะจัดระเบียบโดยการไล่ดูที่ละ </w:t>
-      </w:r>
-      <w:proofErr w:type="spellStart"/>
-      <w:r>
-        <w:t>Usecase</w:t>
-      </w:r>
-      <w:proofErr w:type="spellEnd"/>
-      <w:r>
-        <w:t xml:space="preserve"> </w:t>
-      </w:r>
-      <w:r>
-        <w:rPr>
-          <w:rFonts w:hint="cs"/>
-          <w:cs/>
-        </w:rPr>
-        <w:t xml:space="preserve">และ </w:t>
-      </w:r>
-      <w:r>
-        <w:t xml:space="preserve">Sequence </w:t>
-      </w:r>
-      <w:r>
-        <w:rPr>
-          <w:rFonts w:hint="cs"/>
-          <w:cs/>
-        </w:rPr>
-        <w:t xml:space="preserve">ตัด  </w:t>
-      </w:r>
-      <w:r>
-        <w:t xml:space="preserve">Function </w:t>
-      </w:r>
-      <w:r>
-        <w:rPr>
-          <w:rFonts w:hint="cs"/>
-          <w:cs/>
-        </w:rPr>
-        <w:t>ที่ไม่จำเป็นออกรวมทั้งแก้ไขชื่อให้สอดคล้อง</w:t>
+        <w:t xml:space="preserve">1 </w:t>
+      </w:r>
+      <w:r>
+        <w:rPr>
+          <w:rFonts w:hint="cs"/>
+          <w:cs/>
+        </w:rPr>
+        <w:t xml:space="preserve">จัดการกับปัญหา </w:t>
+      </w:r>
+      <w:r>
+        <w:t xml:space="preserve">Data </w:t>
+      </w:r>
+      <w:r>
+        <w:rPr>
+          <w:rFonts w:hint="cs"/>
+          <w:cs/>
+        </w:rPr>
+        <w:t>ของเกรดนักศึกษาที่ผสมกัน</w:t>
+      </w:r>
+      <w:r>
+        <w:rPr>
+          <w:rFonts w:hint="cs"/>
+          <w:cs/>
+        </w:rPr>
+        <w:t xml:space="preserve"> โดย </w:t>
+      </w:r>
+      <w:r>
+        <w:t xml:space="preserve">Solution </w:t>
+      </w:r>
+      <w:r>
+        <w:rPr>
+          <w:rFonts w:hint="cs"/>
+          <w:cs/>
+        </w:rPr>
+        <w:t xml:space="preserve">ที่ได้วางแผนไว้จะเป็นการใช้ปีการศึกษาที่เข้าเรียนของนักศึกษาคนนั้นๆมา แล้ว เทียบกับ ค่าปีของ </w:t>
+      </w:r>
+      <w:r>
+        <w:t xml:space="preserve">Datetime </w:t>
+      </w:r>
+      <w:r>
+        <w:rPr>
+          <w:rFonts w:hint="cs"/>
+          <w:cs/>
+        </w:rPr>
+        <w:t xml:space="preserve">ณ ปัจจุบันลบด้วย </w:t>
+      </w:r>
+      <w:r>
+        <w:t xml:space="preserve">4 </w:t>
+      </w:r>
+      <w:r>
+        <w:rPr>
+          <w:rFonts w:hint="cs"/>
+          <w:cs/>
+        </w:rPr>
+        <w:t xml:space="preserve">เพื่อจะได้ทราบว่านักศึกษาคนนั้นๆเรียนจบแล้วรึยัง แล้วหลังจากนั้นจะทำการ </w:t>
+      </w:r>
+      <w:r>
+        <w:t xml:space="preserve">filter </w:t>
+      </w:r>
+      <w:r>
+        <w:rPr>
+          <w:rFonts w:hint="cs"/>
+          <w:cs/>
+        </w:rPr>
+        <w:t xml:space="preserve">ข้อมูลที่ </w:t>
+      </w:r>
+      <w:r>
+        <w:t xml:space="preserve">query </w:t>
+      </w:r>
+      <w:r>
+        <w:rPr>
+          <w:rFonts w:hint="cs"/>
+          <w:cs/>
+        </w:rPr>
+        <w:t xml:space="preserve">ขึ้นมาใน </w:t>
+      </w:r>
+      <w:r>
+        <w:t xml:space="preserve">function similarity </w:t>
+      </w:r>
+      <w:r>
+        <w:rPr>
+          <w:rFonts w:hint="cs"/>
+          <w:cs/>
+        </w:rPr>
+        <w:t>เฉพาะ</w:t>
+      </w:r>
+      <w:r>
+        <w:rPr>
+          <w:rFonts w:hint="cs"/>
+          <w:cs/>
+        </w:rPr>
+        <w:t>นักศึกษา</w:t>
+      </w:r>
+      <w:r>
+        <w:rPr>
+          <w:rFonts w:hint="cs"/>
+          <w:cs/>
+        </w:rPr>
+        <w:t xml:space="preserve">ที่เรียนจบไปแล้วในการ </w:t>
+      </w:r>
+      <w:r>
+        <w:t>train model</w:t>
       </w:r>
     </w:p>
     <w:p>
       <w:pPr>
         <w:ind w:left="720"/>
-        <w:rPr>
-          <w:cs/>
-        </w:rPr>
-      </w:pPr>
-      <w:r>
-        <w:rPr>
-          <w:rFonts w:hint="cs"/>
-          <w:cs/>
-        </w:rPr>
-        <w:t xml:space="preserve">4 เพิ่ม </w:t>
+      </w:pPr>
+      <w:r>
+        <w:t>2</w:t>
+      </w:r>
+      <w:r>
+        <w:rPr>
+          <w:rFonts w:hint="cs"/>
+          <w:cs/>
+        </w:rPr>
+        <w:t xml:space="preserve"> จัดระเบียบ </w:t>
+      </w:r>
+      <w:r>
+        <w:t xml:space="preserve">Function </w:t>
+      </w:r>
+      <w:r>
+        <w:rPr>
+          <w:rFonts w:hint="cs"/>
+          <w:cs/>
+        </w:rPr>
+        <w:t xml:space="preserve">ใน </w:t>
+      </w:r>
+      <w:r>
+        <w:t xml:space="preserve">Demo App </w:t>
+      </w:r>
+      <w:r>
+        <w:rPr>
+          <w:rFonts w:hint="cs"/>
+          <w:cs/>
+        </w:rPr>
+        <w:t xml:space="preserve">ให้เป็นไปตาม </w:t>
+      </w:r>
+      <w:proofErr w:type="spellStart"/>
+      <w:r>
+        <w:t>Usecase</w:t>
+      </w:r>
+      <w:proofErr w:type="spellEnd"/>
+      <w:r>
+        <w:t xml:space="preserve"> Diagram </w:t>
+      </w:r>
+      <w:r>
+        <w:rPr>
+          <w:rFonts w:hint="cs"/>
+          <w:cs/>
+        </w:rPr>
+        <w:t xml:space="preserve">และ </w:t>
+      </w:r>
+      <w:r>
+        <w:t xml:space="preserve">Sequence Diagram </w:t>
+      </w:r>
+      <w:r>
+        <w:rPr>
+          <w:rFonts w:hint="cs"/>
+          <w:cs/>
+        </w:rPr>
+        <w:t xml:space="preserve">มากขึ้นเนื่องด้วยปัจจุบันมี </w:t>
+      </w:r>
+      <w:r>
+        <w:t xml:space="preserve">Function </w:t>
+      </w:r>
+      <w:r>
+        <w:rPr>
+          <w:rFonts w:hint="cs"/>
+          <w:cs/>
+        </w:rPr>
+        <w:t xml:space="preserve">ที่เกิดขึ้นมานอกเหนือจาก </w:t>
+      </w:r>
+      <w:proofErr w:type="spellStart"/>
+      <w:r>
+        <w:t>Usecase</w:t>
+      </w:r>
+      <w:proofErr w:type="spellEnd"/>
+      <w:r>
+        <w:t xml:space="preserve"> </w:t>
+      </w:r>
+      <w:r>
+        <w:rPr>
+          <w:rFonts w:hint="cs"/>
+          <w:cs/>
+        </w:rPr>
+        <w:t xml:space="preserve">และ </w:t>
+      </w:r>
+      <w:r>
+        <w:t xml:space="preserve">Sequence Diagram </w:t>
+      </w:r>
+      <w:r>
+        <w:rPr>
+          <w:rFonts w:hint="cs"/>
+          <w:cs/>
+        </w:rPr>
+        <w:t xml:space="preserve">มากมาย จะจัดระเบียบโดยการไล่ดูที่ละ </w:t>
+      </w:r>
+      <w:proofErr w:type="spellStart"/>
+      <w:r>
+        <w:t>Usecase</w:t>
+      </w:r>
+      <w:proofErr w:type="spellEnd"/>
+      <w:r>
+        <w:t xml:space="preserve"> </w:t>
+      </w:r>
+      <w:r>
+        <w:rPr>
+          <w:rFonts w:hint="cs"/>
+          <w:cs/>
+        </w:rPr>
+        <w:t xml:space="preserve">และ </w:t>
+      </w:r>
+      <w:r>
+        <w:t xml:space="preserve">Sequence </w:t>
+      </w:r>
+      <w:proofErr w:type="gramStart"/>
+      <w:r>
+        <w:rPr>
+          <w:rFonts w:hint="cs"/>
+          <w:cs/>
+        </w:rPr>
+        <w:t xml:space="preserve">ตัด  </w:t>
+      </w:r>
+      <w:r>
+        <w:t>Function</w:t>
+      </w:r>
+      <w:proofErr w:type="gramEnd"/>
+      <w:r>
+        <w:t xml:space="preserve"> </w:t>
+      </w:r>
+      <w:r>
+        <w:rPr>
+          <w:rFonts w:hint="cs"/>
+          <w:cs/>
+        </w:rPr>
+        <w:t>ที่ไม่จำเป็นออกรวมทั้งแก้ไขชื่อให้สอดคล้อง</w:t>
+      </w:r>
+    </w:p>
+    <w:p>
+      <w:pPr>
+        <w:ind w:left="720"/>
+        <w:rPr>
+          <w:cs/>
+        </w:rPr>
+      </w:pPr>
+      <w:r>
+        <w:t>3</w:t>
+      </w:r>
+      <w:r>
+        <w:rPr>
+          <w:rFonts w:hint="cs"/>
+          <w:cs/>
+        </w:rPr>
+        <w:t xml:space="preserve"> เพิ่ม </w:t>
       </w:r>
       <w:r>
         <w:t xml:space="preserve">log </w:t>
@@ -1478,8 +2803,8 @@
     </w:p>
     <w:p/>
     <w:sectPr>
-      <w:headerReference w:type="default" r:id="rId10"/>
-      <w:footerReference w:type="default" r:id="rId11"/>
+      <w:headerReference w:type="default" r:id="rId13"/>
+      <w:footerReference w:type="default" r:id="rId14"/>
       <w:pgSz w:w="11906" w:h="16838" w:code="9"/>
       <w:pgMar w:top="851" w:right="991" w:bottom="851" w:left="1440" w:header="284" w:footer="720" w:gutter="0"/>
       <w:cols w:space="720"/>
@@ -1972,6 +3297,95 @@
     </w:lvl>
   </w:abstractNum>
   <w:abstractNum w:abstractNumId="1" w15:restartNumberingAfterBreak="0">
+    <w:nsid w:val="0D6749E9"/>
+    <w:multiLevelType w:val="hybridMultilevel"/>
+    <w:tmpl w:val="B84A82F0"/>
+    <w:lvl w:ilvl="0" w:tplc="C998691C">
+      <w:start w:val="1"/>
+      <w:numFmt w:val="decimal"/>
+      <w:lvlText w:val="%1."/>
+      <w:lvlJc w:val="left"/>
+      <w:pPr>
+        <w:ind w:left="1080" w:hanging="360"/>
+      </w:pPr>
+      <w:rPr>
+        <w:rFonts w:hint="default"/>
+      </w:rPr>
+    </w:lvl>
+    <w:lvl w:ilvl="1" w:tplc="04090019" w:tentative="1">
+      <w:start w:val="1"/>
+      <w:numFmt w:val="lowerLetter"/>
+      <w:lvlText w:val="%2."/>
+      <w:lvlJc w:val="left"/>
+      <w:pPr>
+        <w:ind w:left="1800" w:hanging="360"/>
+      </w:pPr>
+    </w:lvl>
+    <w:lvl w:ilvl="2" w:tplc="0409001B" w:tentative="1">
+      <w:start w:val="1"/>
+      <w:numFmt w:val="lowerRoman"/>
+      <w:lvlText w:val="%3."/>
+      <w:lvlJc w:val="right"/>
+      <w:pPr>
+        <w:ind w:left="2520" w:hanging="180"/>
+      </w:pPr>
+    </w:lvl>
+    <w:lvl w:ilvl="3" w:tplc="0409000F" w:tentative="1">
+      <w:start w:val="1"/>
+      <w:numFmt w:val="decimal"/>
+      <w:lvlText w:val="%4."/>
+      <w:lvlJc w:val="left"/>
+      <w:pPr>
+        <w:ind w:left="3240" w:hanging="360"/>
+      </w:pPr>
+    </w:lvl>
+    <w:lvl w:ilvl="4" w:tplc="04090019" w:tentative="1">
+      <w:start w:val="1"/>
+      <w:numFmt w:val="lowerLetter"/>
+      <w:lvlText w:val="%5."/>
+      <w:lvlJc w:val="left"/>
+      <w:pPr>
+        <w:ind w:left="3960" w:hanging="360"/>
+      </w:pPr>
+    </w:lvl>
+    <w:lvl w:ilvl="5" w:tplc="0409001B" w:tentative="1">
+      <w:start w:val="1"/>
+      <w:numFmt w:val="lowerRoman"/>
+      <w:lvlText w:val="%6."/>
+      <w:lvlJc w:val="right"/>
+      <w:pPr>
+        <w:ind w:left="4680" w:hanging="180"/>
+      </w:pPr>
+    </w:lvl>
+    <w:lvl w:ilvl="6" w:tplc="0409000F" w:tentative="1">
+      <w:start w:val="1"/>
+      <w:numFmt w:val="decimal"/>
+      <w:lvlText w:val="%7."/>
+      <w:lvlJc w:val="left"/>
+      <w:pPr>
+        <w:ind w:left="5400" w:hanging="360"/>
+      </w:pPr>
+    </w:lvl>
+    <w:lvl w:ilvl="7" w:tplc="04090019" w:tentative="1">
+      <w:start w:val="1"/>
+      <w:numFmt w:val="lowerLetter"/>
+      <w:lvlText w:val="%8."/>
+      <w:lvlJc w:val="left"/>
+      <w:pPr>
+        <w:ind w:left="6120" w:hanging="360"/>
+      </w:pPr>
+    </w:lvl>
+    <w:lvl w:ilvl="8" w:tplc="0409001B" w:tentative="1">
+      <w:start w:val="1"/>
+      <w:numFmt w:val="lowerRoman"/>
+      <w:lvlText w:val="%9."/>
+      <w:lvlJc w:val="right"/>
+      <w:pPr>
+        <w:ind w:left="6840" w:hanging="180"/>
+      </w:pPr>
+    </w:lvl>
+  </w:abstractNum>
+  <w:abstractNum w:abstractNumId="2" w15:restartNumberingAfterBreak="0">
     <w:nsid w:val="0EEC2D65"/>
     <w:multiLevelType w:val="hybridMultilevel"/>
     <w:tmpl w:val="FAE274DA"/>
@@ -2085,7 +3499,7 @@
       </w:rPr>
     </w:lvl>
   </w:abstractNum>
-  <w:abstractNum w:abstractNumId="2" w15:restartNumberingAfterBreak="0">
+  <w:abstractNum w:abstractNumId="3" w15:restartNumberingAfterBreak="0">
     <w:nsid w:val="36150D61"/>
     <w:multiLevelType w:val="hybridMultilevel"/>
     <w:tmpl w:val="32E83B1A"/>
@@ -2174,7 +3588,7 @@
       </w:pPr>
     </w:lvl>
   </w:abstractNum>
-  <w:abstractNum w:abstractNumId="3" w15:restartNumberingAfterBreak="0">
+  <w:abstractNum w:abstractNumId="4" w15:restartNumberingAfterBreak="0">
     <w:nsid w:val="42A73CCC"/>
     <w:multiLevelType w:val="multilevel"/>
     <w:tmpl w:val="A95CB8F0"/>
@@ -2264,7 +3678,7 @@
       </w:pPr>
     </w:lvl>
   </w:abstractNum>
-  <w:abstractNum w:abstractNumId="4" w15:restartNumberingAfterBreak="0">
+  <w:abstractNum w:abstractNumId="5" w15:restartNumberingAfterBreak="0">
     <w:nsid w:val="5BDC5790"/>
     <w:multiLevelType w:val="hybridMultilevel"/>
     <w:tmpl w:val="F6B41FBA"/>
@@ -2378,19 +3792,22 @@
     </w:lvl>
   </w:abstractNum>
   <w:num w:numId="1" w16cid:durableId="609120790">
-    <w:abstractNumId w:val="3"/>
+    <w:abstractNumId w:val="4"/>
   </w:num>
   <w:num w:numId="2" w16cid:durableId="368455927">
-    <w:abstractNumId w:val="1"/>
+    <w:abstractNumId w:val="2"/>
   </w:num>
   <w:num w:numId="3" w16cid:durableId="232471423">
-    <w:abstractNumId w:val="4"/>
+    <w:abstractNumId w:val="5"/>
   </w:num>
   <w:num w:numId="4" w16cid:durableId="1411076475">
-    <w:abstractNumId w:val="2"/>
+    <w:abstractNumId w:val="3"/>
   </w:num>
   <w:num w:numId="5" w16cid:durableId="89275059">
     <w:abstractNumId w:val="0"/>
+  </w:num>
+  <w:num w:numId="6" w16cid:durableId="326907092">
+    <w:abstractNumId w:val="1"/>
   </w:num>
 </w:numbering>
 </file>
@@ -2793,7 +4210,7 @@
   <w:style w:type="paragraph" w:default="1" w:styleId="Normal">
     <w:name w:val="Normal"/>
     <w:qFormat/>
-    <w:rsid w:val="00673DBD"/>
+    <w:rsid w:val="002A4922"/>
     <w:rPr>
       <w:rFonts w:ascii="Angsana New" w:eastAsia="Angsana New" w:hAnsi="Angsana New" w:cs="Angsana New"/>
       <w:sz w:val="28"/>
@@ -2837,7 +4254,6 @@
   <w:style w:type="character" w:default="1" w:styleId="DefaultParagraphFont">
     <w:name w:val="Default Paragraph Font"/>
     <w:uiPriority w:val="1"/>
-    <w:semiHidden/>
     <w:unhideWhenUsed/>
   </w:style>
   <w:style w:type="table" w:default="1" w:styleId="TableNormal">
@@ -3137,6 +4553,7 @@
     <w:rsid w:val="002466D2"/>
     <w:rsid w:val="002C625D"/>
     <w:rsid w:val="00306E28"/>
+    <w:rsid w:val="00450C94"/>
     <w:rsid w:val="005E7D8E"/>
     <w:rsid w:val="005F1EAB"/>
     <w:rsid w:val="006337B7"/>
@@ -3945,6 +5362,17 @@
 </file>
 
 <file path=customXml/item1.xml><?xml version="1.0" encoding="utf-8"?>
+<p:properties xmlns:p="http://schemas.microsoft.com/office/2006/metadata/properties" xmlns:xsi="http://www.w3.org/2001/XMLSchema-instance" xmlns:pc="http://schemas.microsoft.com/office/infopath/2007/PartnerControls">
+  <documentManagement>
+    <TaxCatchAll xmlns="7cc98989-72c3-446c-ae77-edbe8b0d3d4f" xsi:nil="true"/>
+    <lcf76f155ced4ddcb4097134ff3c332f xmlns="68b1a8ec-1e8e-42ad-b7ec-0f1faacbbc5d">
+      <Terms xmlns="http://schemas.microsoft.com/office/infopath/2007/PartnerControls"/>
+    </lcf76f155ced4ddcb4097134ff3c332f>
+  </documentManagement>
+</p:properties>
+</file>
+
+<file path=customXml/item2.xml><?xml version="1.0" encoding="utf-8"?>
 <ct:contentTypeSchema xmlns:ct="http://schemas.microsoft.com/office/2006/metadata/contentType" xmlns:ma="http://schemas.microsoft.com/office/2006/metadata/properties/metaAttributes" ct:_="" ma:_="" ma:contentTypeName="Document" ma:contentTypeID="0x0101007267994F6C12934997A7C41CCCE4D640" ma:contentTypeVersion="10" ma:contentTypeDescription="Create a new document." ma:contentTypeScope="" ma:versionID="c4f10ff9a3aba4fb3d82ed749febfa94">
   <xsd:schema xmlns:xsd="http://www.w3.org/2001/XMLSchema" xmlns:xs="http://www.w3.org/2001/XMLSchema" xmlns:p="http://schemas.microsoft.com/office/2006/metadata/properties" xmlns:ns2="68b1a8ec-1e8e-42ad-b7ec-0f1faacbbc5d" xmlns:ns3="7cc98989-72c3-446c-ae77-edbe8b0d3d4f" targetNamespace="http://schemas.microsoft.com/office/2006/metadata/properties" ma:root="true" ma:fieldsID="107c339d6b6e90b5f8442fe6f4ef6f0f" ns2:_="" ns3:_="">
     <xsd:import namespace="68b1a8ec-1e8e-42ad-b7ec-0f1faacbbc5d"/>
@@ -4135,17 +5563,6 @@
 </ct:contentTypeSchema>
 </file>
 
-<file path=customXml/item2.xml><?xml version="1.0" encoding="utf-8"?>
-<p:properties xmlns:p="http://schemas.microsoft.com/office/2006/metadata/properties" xmlns:xsi="http://www.w3.org/2001/XMLSchema-instance" xmlns:pc="http://schemas.microsoft.com/office/infopath/2007/PartnerControls">
-  <documentManagement>
-    <TaxCatchAll xmlns="7cc98989-72c3-446c-ae77-edbe8b0d3d4f" xsi:nil="true"/>
-    <lcf76f155ced4ddcb4097134ff3c332f xmlns="68b1a8ec-1e8e-42ad-b7ec-0f1faacbbc5d">
-      <Terms xmlns="http://schemas.microsoft.com/office/infopath/2007/PartnerControls"/>
-    </lcf76f155ced4ddcb4097134ff3c332f>
-  </documentManagement>
-</p:properties>
-</file>
-
 <file path=customXml/item3.xml><?xml version="1.0" encoding="utf-8"?>
 <?mso-contentType ?>
 <FormTemplates xmlns="http://schemas.microsoft.com/sharepoint/v3/contenttype/forms">
@@ -4156,6 +5573,17 @@
 </file>
 
 <file path=customXml/itemProps1.xml><?xml version="1.0" encoding="utf-8"?>
+<ds:datastoreItem xmlns:ds="http://schemas.openxmlformats.org/officeDocument/2006/customXml" ds:itemID="{CF6C7B6E-D565-4068-8C0D-6DB1020E83D5}">
+  <ds:schemaRefs>
+    <ds:schemaRef ds:uri="http://schemas.microsoft.com/office/2006/metadata/properties"/>
+    <ds:schemaRef ds:uri="http://schemas.microsoft.com/office/infopath/2007/PartnerControls"/>
+    <ds:schemaRef ds:uri="7cc98989-72c3-446c-ae77-edbe8b0d3d4f"/>
+    <ds:schemaRef ds:uri="68b1a8ec-1e8e-42ad-b7ec-0f1faacbbc5d"/>
+  </ds:schemaRefs>
+</ds:datastoreItem>
+</file>
+
+<file path=customXml/itemProps2.xml><?xml version="1.0" encoding="utf-8"?>
 <ds:datastoreItem xmlns:ds="http://schemas.openxmlformats.org/officeDocument/2006/customXml" ds:itemID="{2B065B99-F4E0-4526-929E-D1F29F205C2A}">
   <ds:schemaRefs>
     <ds:schemaRef ds:uri="http://schemas.microsoft.com/office/2006/metadata/contentType"/>
@@ -4174,17 +5602,6 @@
 </ds:datastoreItem>
 </file>
 
-<file path=customXml/itemProps2.xml><?xml version="1.0" encoding="utf-8"?>
-<ds:datastoreItem xmlns:ds="http://schemas.openxmlformats.org/officeDocument/2006/customXml" ds:itemID="{CF6C7B6E-D565-4068-8C0D-6DB1020E83D5}">
-  <ds:schemaRefs>
-    <ds:schemaRef ds:uri="http://schemas.microsoft.com/office/2006/metadata/properties"/>
-    <ds:schemaRef ds:uri="http://schemas.microsoft.com/office/infopath/2007/PartnerControls"/>
-    <ds:schemaRef ds:uri="7cc98989-72c3-446c-ae77-edbe8b0d3d4f"/>
-    <ds:schemaRef ds:uri="68b1a8ec-1e8e-42ad-b7ec-0f1faacbbc5d"/>
-  </ds:schemaRefs>
-</ds:datastoreItem>
-</file>
-
 <file path=customXml/itemProps3.xml><?xml version="1.0" encoding="utf-8"?>
 <ds:datastoreItem xmlns:ds="http://schemas.openxmlformats.org/officeDocument/2006/customXml" ds:itemID="{EE20C0BC-7DE5-4F7A-8B77-34EDCADDBDDF}">
   <ds:schemaRefs>

</xml_diff>

<commit_message>
complete progress report 6
</commit_message>
<xml_diff>
--- a/Report/Progress6/CE-01 Progress Report 2565 v0.1.docx
+++ b/Report/Progress6/CE-01 Progress Report 2565 v0.1.docx
@@ -185,7 +185,7 @@
           <w:placeholder>
             <w:docPart w:val="AC633897F0A440D48EA7C58A31AA80E1"/>
           </w:placeholder>
-          <w:date w:fullDate="2022-11-19T00:00:00Z">
+          <w:date w:fullDate="2022-11-25T00:00:00Z">
             <w:dateFormat w:val="dd ดดด bb"/>
             <w:lid w:val="th-TH"/>
             <w:storeMappedDataAs w:val="dateTime"/>
@@ -200,7 +200,7 @@
               <w:bCs/>
               <w:cs/>
             </w:rPr>
-            <w:t>19 พ.ย. 65</w:t>
+            <w:t>25 พ.ย. 65</w:t>
           </w:r>
         </w:sdtContent>
       </w:sdt>
@@ -466,9 +466,11 @@
       </w:r>
       <w:r>
         <w:rPr>
+          <w:rFonts w:hint="cs"/>
           <w:u w:val="dotted"/>
-        </w:rPr>
-        <w:t>34</w:t>
+          <w:cs/>
+        </w:rPr>
+        <w:t>40</w:t>
       </w:r>
       <w:r>
         <w:rPr>
@@ -561,6 +563,10 @@
     <w:p>
       <w:pPr>
         <w:ind w:left="360"/>
+        <w:rPr>
+          <w:rFonts w:hint="cs"/>
+          <w:cs/>
+        </w:rPr>
       </w:pPr>
       <w:r>
         <w:rPr>
@@ -571,6 +577,70 @@
       </w:r>
       <w:r>
         <w:t xml:space="preserve">: </w:t>
+      </w:r>
+      <w:r>
+        <w:rPr>
+          <w:rFonts w:hint="cs"/>
+          <w:cs/>
+        </w:rPr>
+        <w:t xml:space="preserve">แจ้งรายละเอียด </w:t>
+      </w:r>
+      <w:r>
+        <w:t xml:space="preserve">progression </w:t>
+      </w:r>
+      <w:r>
+        <w:rPr>
+          <w:rFonts w:hint="cs"/>
+          <w:cs/>
+        </w:rPr>
+        <w:t xml:space="preserve">ของการพัฒนาให้ที่ปรึกษาทราบ พร้อมแจ้งผลการนำเสนอโครงงาน </w:t>
+      </w:r>
+      <w:r>
+        <w:t xml:space="preserve">CEPD </w:t>
+      </w:r>
+      <w:r>
+        <w:rPr>
+          <w:rFonts w:hint="cs"/>
+          <w:cs/>
+        </w:rPr>
+        <w:t xml:space="preserve">ให้ที่ปรึกษาทราบ หลังจากนั้นได้พูดคุยถึงรายละเอียดการเตรียมการนำเสนอในวิชา </w:t>
+      </w:r>
+      <w:r>
+        <w:t xml:space="preserve">Project </w:t>
+      </w:r>
+      <w:r>
+        <w:rPr>
+          <w:rFonts w:hint="cs"/>
+          <w:cs/>
+        </w:rPr>
+        <w:t>จริง โดยปรับให้ผู้นำเสนอ เลือกแนวทางที่สามารถแสดงให้เห็นภาพรวมของระบบมากยิ่งขึ้น และอภิปรายถึงผลลัพท์ของระบบให้น่าดึงดูดผู้ฟังมากขึ้น</w:t>
+      </w:r>
+      <w:r>
+        <w:rPr>
+          <w:rFonts w:hint="cs"/>
+          <w:cs/>
+        </w:rPr>
+        <w:t xml:space="preserve"> และ ที่ปรึกษาได้ชี้แจ้งแนวทางการดำเนินงานต่อไป โดยจะสรุปแผนเก็บ </w:t>
+      </w:r>
+      <w:r>
+        <w:t xml:space="preserve">survey </w:t>
+      </w:r>
+      <w:r>
+        <w:rPr>
+          <w:rFonts w:hint="cs"/>
+          <w:cs/>
+        </w:rPr>
+        <w:t xml:space="preserve">และ การดำเนินงานออกแบบ </w:t>
+      </w:r>
+      <w:r>
+        <w:t xml:space="preserve">Figma </w:t>
+      </w:r>
+      <w:r>
+        <w:rPr>
+          <w:rFonts w:hint="cs"/>
+          <w:cs/>
+        </w:rPr>
+        <w:t>เพิ่มเติม</w:t>
       </w:r>
     </w:p>
     <w:p>
@@ -893,7 +963,6 @@
       <w:pPr>
         <w:ind w:left="720"/>
         <w:rPr>
-          <w:rFonts w:hint="cs"/>
           <w:cs/>
         </w:rPr>
       </w:pPr>
@@ -1068,7 +1137,15 @@
           <w:rFonts w:hint="cs"/>
           <w:cs/>
         </w:rPr>
-        <w:t xml:space="preserve">นั้นได้ทำการตกลงกับที่ปรึกษาไว้แล้วว่าจะเลือกเป็นวันที่นักศึกษาที่จบไปแล้วมาซ้อมรับปริญญาครั้งใหญ่กัน ทำให้การพัฒนาในส่วนหัวข้อนี้นั้นอาจจะต้องวางไปก่อนแล้วดำเนินงานต่อหลังจากที่ได้ </w:t>
+        <w:t>นั้นได้ทำการตกลงกับที่ปรึกษาไว้แล้วว่าจะเลือกเป็นวันที่นักศึกษาที่จบไป</w:t>
+      </w:r>
+      <w:r>
+        <w:rPr>
+          <w:rFonts w:hint="cs"/>
+          <w:cs/>
+        </w:rPr>
+        <w:lastRenderedPageBreak/>
+        <w:t xml:space="preserve">แล้วมาซ้อมรับปริญญาครั้งใหญ่กัน ทำให้การพัฒนาในส่วนหัวข้อนี้นั้นอาจจะต้องวางไปก่อนแล้วดำเนินงานต่อหลังจากที่ได้ </w:t>
       </w:r>
       <w:r>
         <w:t xml:space="preserve">data </w:t>
@@ -1101,7 +1178,6 @@
           <w:bCs/>
           <w:cs/>
         </w:rPr>
-        <w:lastRenderedPageBreak/>
         <w:t xml:space="preserve">พัฒนา </w:t>
       </w:r>
       <w:r>
@@ -1125,7 +1201,21 @@
           <w:b/>
           <w:bCs/>
         </w:rPr>
-        <w:t>Complete 10% (remaining 2</w:t>
+        <w:t>Complete 1</w:t>
+      </w:r>
+      <w:r>
+        <w:rPr>
+          <w:b/>
+          <w:bCs/>
+        </w:rPr>
+        <w:t>2</w:t>
+      </w:r>
+      <w:r>
+        <w:rPr>
+          <w:b/>
+          <w:bCs/>
+        </w:rPr>
+        <w:t>% (remaining 2</w:t>
       </w:r>
       <w:r>
         <w:rPr>
@@ -1161,9 +1251,6 @@
     <w:p>
       <w:pPr>
         <w:ind w:left="720"/>
-        <w:rPr>
-          <w:rFonts w:hint="cs"/>
-        </w:rPr>
       </w:pPr>
       <w:r>
         <w:rPr>
@@ -1186,6 +1273,7 @@
       </w:pPr>
       <w:r>
         <w:rPr>
+          <w:noProof/>
           <w:cs/>
         </w:rPr>
         <w:drawing>
@@ -1404,14 +1492,7 @@
           <w:rFonts w:hint="cs"/>
           <w:cs/>
         </w:rPr>
-        <w:t xml:space="preserve">ของโครงงานเป็นที่เรียบร้อยแล้ว </w:t>
-      </w:r>
-      <w:r>
-        <w:rPr>
-          <w:rFonts w:hint="cs"/>
-          <w:cs/>
-        </w:rPr>
-        <w:t xml:space="preserve">โดย </w:t>
+        <w:t xml:space="preserve">ของโครงงานเป็นที่เรียบร้อยแล้ว โดย </w:t>
       </w:r>
       <w:r>
         <w:t xml:space="preserve">Complete percent </w:t>
@@ -1434,13 +1515,7 @@
         <w:t xml:space="preserve">นี้อยู่ที่ </w:t>
       </w:r>
       <w:r>
-        <w:t>50</w:t>
-      </w:r>
-      <w:r>
-        <w:t>%</w:t>
-      </w:r>
-      <w:r>
-        <w:t xml:space="preserve"> </w:t>
+        <w:t xml:space="preserve">50% </w:t>
       </w:r>
       <w:r>
         <w:rPr>
@@ -1497,14 +1572,7 @@
           <w:rFonts w:hint="cs"/>
           <w:cs/>
         </w:rPr>
-        <w:t xml:space="preserve"> </w:t>
-      </w:r>
-      <w:r>
-        <w:rPr>
-          <w:rFonts w:hint="cs"/>
-          <w:cs/>
-        </w:rPr>
-        <w:t xml:space="preserve">โดย </w:t>
+        <w:t xml:space="preserve"> โดย </w:t>
       </w:r>
       <w:r>
         <w:t xml:space="preserve">Complete percent </w:t>
@@ -1534,14 +1602,7 @@
           <w:rFonts w:hint="cs"/>
           <w:cs/>
         </w:rPr>
-        <w:t>เช่นเดียว</w:t>
-      </w:r>
-      <w:r>
-        <w:rPr>
-          <w:rFonts w:hint="cs"/>
-          <w:cs/>
-        </w:rPr>
-        <w:t>กัน</w:t>
+        <w:t>เช่นเดียวกัน</w:t>
       </w:r>
     </w:p>
     <w:p>
@@ -1549,7 +1610,6 @@
         <w:ind w:firstLine="720"/>
         <w:jc w:val="center"/>
         <w:rPr>
-          <w:rFonts w:hint="cs"/>
           <w:i/>
           <w:iCs/>
           <w:color w:val="767171" w:themeColor="background2" w:themeShade="80"/>
@@ -1629,7 +1689,6 @@
       <w:pPr>
         <w:ind w:left="2160" w:firstLine="720"/>
         <w:rPr>
-          <w:rFonts w:hint="cs"/>
           <w:i/>
           <w:iCs/>
           <w:color w:val="767171" w:themeColor="background2" w:themeShade="80"/>
@@ -1639,6 +1698,9 @@
         </w:rPr>
       </w:pPr>
       <w:r>
+        <w:rPr>
+          <w:noProof/>
+        </w:rPr>
         <w:lastRenderedPageBreak/>
         <w:drawing>
           <wp:anchor distT="0" distB="0" distL="114300" distR="114300" simplePos="0" relativeHeight="251659264" behindDoc="0" locked="0" layoutInCell="1" allowOverlap="1" wp14:anchorId="3D60EDE2" wp14:editId="47436205">
@@ -1730,48 +1792,38 @@
           <w:sz w:val="24"/>
           <w:szCs w:val="24"/>
         </w:rPr>
-        <w:t>Similarity</w:t>
-      </w:r>
-      <w:r>
-        <w:rPr>
+        <w:t xml:space="preserve">Similarity </w:t>
+      </w:r>
+      <w:r>
+        <w:rPr>
+          <w:rFonts w:hint="cs"/>
           <w:i/>
           <w:iCs/>
           <w:color w:val="767171" w:themeColor="background2" w:themeShade="80"/>
           <w:sz w:val="24"/>
           <w:szCs w:val="24"/>
-        </w:rPr>
-        <w:t xml:space="preserve"> </w:t>
-      </w:r>
-      <w:r>
-        <w:rPr>
-          <w:rFonts w:hint="cs"/>
+          <w:cs/>
+        </w:rPr>
+        <w:t xml:space="preserve">ใน </w:t>
+      </w:r>
+      <w:r>
+        <w:rPr>
           <w:i/>
           <w:iCs/>
           <w:color w:val="767171" w:themeColor="background2" w:themeShade="80"/>
           <w:sz w:val="24"/>
           <w:szCs w:val="24"/>
-          <w:cs/>
-        </w:rPr>
-        <w:t xml:space="preserve">ใน </w:t>
-      </w:r>
-      <w:r>
-        <w:rPr>
+        </w:rPr>
+        <w:t xml:space="preserve">Demo </w:t>
+      </w:r>
+      <w:r>
+        <w:rPr>
+          <w:rFonts w:hint="cs"/>
           <w:i/>
           <w:iCs/>
           <w:color w:val="767171" w:themeColor="background2" w:themeShade="80"/>
           <w:sz w:val="24"/>
           <w:szCs w:val="24"/>
-        </w:rPr>
-        <w:t xml:space="preserve">Demo </w:t>
-      </w:r>
-      <w:r>
-        <w:rPr>
-          <w:rFonts w:hint="cs"/>
-          <w:i/>
-          <w:iCs/>
-          <w:color w:val="767171" w:themeColor="background2" w:themeShade="80"/>
-          <w:sz w:val="24"/>
-          <w:szCs w:val="24"/>
           <w:cs/>
         </w:rPr>
         <w:t>ของโครงงาน</w:t>
@@ -1780,9 +1832,6 @@
     <w:p>
       <w:pPr>
         <w:ind w:left="720"/>
-        <w:rPr>
-          <w:rFonts w:hint="cs"/>
-        </w:rPr>
       </w:pPr>
     </w:p>
     <w:p>
@@ -1796,6 +1845,7 @@
       </w:pPr>
       <w:r>
         <w:rPr>
+          <w:noProof/>
           <w:cs/>
         </w:rPr>
         <w:drawing>
@@ -1919,14 +1969,7 @@
           <w:rFonts w:hint="cs"/>
           <w:cs/>
         </w:rPr>
-        <w:t xml:space="preserve">ของตัวของงานเป็นที่เรียบร้อย และทำการทำสอบการทำงานเป็นไปได้ด้วยดี </w:t>
-      </w:r>
-      <w:r>
-        <w:rPr>
-          <w:rFonts w:hint="cs"/>
-          <w:cs/>
-        </w:rPr>
-        <w:t xml:space="preserve">โดย </w:t>
+        <w:t xml:space="preserve">ของตัวของงานเป็นที่เรียบร้อย และทำการทำสอบการทำงานเป็นไปได้ด้วยดี โดย </w:t>
       </w:r>
       <w:r>
         <w:t xml:space="preserve">Complete percent </w:t>
@@ -1956,14 +1999,7 @@
           <w:rFonts w:hint="cs"/>
           <w:cs/>
         </w:rPr>
-        <w:t xml:space="preserve"> </w:t>
-      </w:r>
-      <w:r>
-        <w:rPr>
-          <w:rFonts w:hint="cs"/>
-          <w:cs/>
-        </w:rPr>
-        <w:t xml:space="preserve">โดยจะเผื่อไว้สำหรับการเปลี่ยนแปลงหรือ </w:t>
+        <w:t xml:space="preserve"> โดยจะเผื่อไว้สำหรับการเปลี่ยนแปลงหรือ </w:t>
       </w:r>
       <w:r>
         <w:t xml:space="preserve">optimize </w:t>
@@ -1980,7 +2016,6 @@
       <w:pPr>
         <w:ind w:left="2880"/>
         <w:rPr>
-          <w:rFonts w:hint="cs"/>
           <w:i/>
           <w:iCs/>
           <w:color w:val="767171" w:themeColor="background2" w:themeShade="80"/>
@@ -2029,48 +2064,38 @@
           <w:sz w:val="24"/>
           <w:szCs w:val="24"/>
         </w:rPr>
-        <w:t>Function Create CSV</w:t>
-      </w:r>
-      <w:r>
-        <w:rPr>
+        <w:t xml:space="preserve">Function Create CSV </w:t>
+      </w:r>
+      <w:r>
+        <w:rPr>
+          <w:rFonts w:hint="cs"/>
           <w:i/>
           <w:iCs/>
           <w:color w:val="767171" w:themeColor="background2" w:themeShade="80"/>
           <w:sz w:val="24"/>
           <w:szCs w:val="24"/>
-        </w:rPr>
-        <w:t xml:space="preserve"> </w:t>
-      </w:r>
-      <w:r>
-        <w:rPr>
-          <w:rFonts w:hint="cs"/>
+          <w:cs/>
+        </w:rPr>
+        <w:t xml:space="preserve">ใน </w:t>
+      </w:r>
+      <w:r>
+        <w:rPr>
           <w:i/>
           <w:iCs/>
           <w:color w:val="767171" w:themeColor="background2" w:themeShade="80"/>
           <w:sz w:val="24"/>
           <w:szCs w:val="24"/>
-          <w:cs/>
-        </w:rPr>
-        <w:t xml:space="preserve">ใน </w:t>
-      </w:r>
-      <w:r>
-        <w:rPr>
+        </w:rPr>
+        <w:t xml:space="preserve">Demo </w:t>
+      </w:r>
+      <w:r>
+        <w:rPr>
+          <w:rFonts w:hint="cs"/>
           <w:i/>
           <w:iCs/>
           <w:color w:val="767171" w:themeColor="background2" w:themeShade="80"/>
           <w:sz w:val="24"/>
           <w:szCs w:val="24"/>
-        </w:rPr>
-        <w:t xml:space="preserve">Demo </w:t>
-      </w:r>
-      <w:r>
-        <w:rPr>
-          <w:rFonts w:hint="cs"/>
-          <w:i/>
-          <w:iCs/>
-          <w:color w:val="767171" w:themeColor="background2" w:themeShade="80"/>
-          <w:sz w:val="24"/>
-          <w:szCs w:val="24"/>
           <w:cs/>
         </w:rPr>
         <w:t>ของโครงงาน</w:t>
@@ -2080,7 +2105,6 @@
       <w:pPr>
         <w:ind w:left="720"/>
         <w:rPr>
-          <w:rFonts w:hint="cs"/>
           <w:cs/>
         </w:rPr>
       </w:pPr>
@@ -2427,9 +2451,6 @@
       <w:pPr>
         <w:pStyle w:val="ListParagraph"/>
         <w:ind w:left="1080"/>
-        <w:rPr>
-          <w:rFonts w:hint="cs"/>
-        </w:rPr>
       </w:pPr>
     </w:p>
     <w:p>
@@ -2479,14 +2500,7 @@
           <w:rFonts w:hint="cs"/>
           <w:cs/>
         </w:rPr>
-        <w:t>ของเกรดนักศึกษาที่ผสมกัน</w:t>
-      </w:r>
-      <w:r>
-        <w:rPr>
-          <w:rFonts w:hint="cs"/>
-          <w:cs/>
-        </w:rPr>
-        <w:t xml:space="preserve"> โดย </w:t>
+        <w:t xml:space="preserve">ของเกรดนักศึกษาที่ผสมกัน โดย </w:t>
       </w:r>
       <w:r>
         <w:t xml:space="preserve">Solution </w:t>
@@ -2546,21 +2560,7 @@
           <w:rFonts w:hint="cs"/>
           <w:cs/>
         </w:rPr>
-        <w:t>เฉพาะ</w:t>
-      </w:r>
-      <w:r>
-        <w:rPr>
-          <w:rFonts w:hint="cs"/>
-          <w:cs/>
-        </w:rPr>
-        <w:t>นักศึกษา</w:t>
-      </w:r>
-      <w:r>
-        <w:rPr>
-          <w:rFonts w:hint="cs"/>
-          <w:cs/>
-        </w:rPr>
-        <w:t xml:space="preserve">ที่เรียนจบไปแล้วในการ </w:t>
+        <w:t xml:space="preserve">เฉพาะนักศึกษาที่เรียนจบไปแล้วในการ </w:t>
       </w:r>
       <w:r>
         <w:t>train model</w:t>
@@ -4254,6 +4254,7 @@
   <w:style w:type="character" w:default="1" w:styleId="DefaultParagraphFont">
     <w:name w:val="Default Paragraph Font"/>
     <w:uiPriority w:val="1"/>
+    <w:semiHidden/>
     <w:unhideWhenUsed/>
   </w:style>
   <w:style w:type="table" w:default="1" w:styleId="TableNormal">
@@ -4562,6 +4563,7 @@
     <w:rsid w:val="00A02D27"/>
     <w:rsid w:val="00AC4820"/>
     <w:rsid w:val="00B13B8A"/>
+    <w:rsid w:val="00BB11FC"/>
     <w:rsid w:val="00CD0B99"/>
     <w:rsid w:val="00CF0F7B"/>
     <w:rsid w:val="00D0344B"/>
@@ -5362,17 +5364,6 @@
 </file>
 
 <file path=customXml/item1.xml><?xml version="1.0" encoding="utf-8"?>
-<p:properties xmlns:p="http://schemas.microsoft.com/office/2006/metadata/properties" xmlns:xsi="http://www.w3.org/2001/XMLSchema-instance" xmlns:pc="http://schemas.microsoft.com/office/infopath/2007/PartnerControls">
-  <documentManagement>
-    <TaxCatchAll xmlns="7cc98989-72c3-446c-ae77-edbe8b0d3d4f" xsi:nil="true"/>
-    <lcf76f155ced4ddcb4097134ff3c332f xmlns="68b1a8ec-1e8e-42ad-b7ec-0f1faacbbc5d">
-      <Terms xmlns="http://schemas.microsoft.com/office/infopath/2007/PartnerControls"/>
-    </lcf76f155ced4ddcb4097134ff3c332f>
-  </documentManagement>
-</p:properties>
-</file>
-
-<file path=customXml/item2.xml><?xml version="1.0" encoding="utf-8"?>
 <ct:contentTypeSchema xmlns:ct="http://schemas.microsoft.com/office/2006/metadata/contentType" xmlns:ma="http://schemas.microsoft.com/office/2006/metadata/properties/metaAttributes" ct:_="" ma:_="" ma:contentTypeName="Document" ma:contentTypeID="0x0101007267994F6C12934997A7C41CCCE4D640" ma:contentTypeVersion="10" ma:contentTypeDescription="Create a new document." ma:contentTypeScope="" ma:versionID="c4f10ff9a3aba4fb3d82ed749febfa94">
   <xsd:schema xmlns:xsd="http://www.w3.org/2001/XMLSchema" xmlns:xs="http://www.w3.org/2001/XMLSchema" xmlns:p="http://schemas.microsoft.com/office/2006/metadata/properties" xmlns:ns2="68b1a8ec-1e8e-42ad-b7ec-0f1faacbbc5d" xmlns:ns3="7cc98989-72c3-446c-ae77-edbe8b0d3d4f" targetNamespace="http://schemas.microsoft.com/office/2006/metadata/properties" ma:root="true" ma:fieldsID="107c339d6b6e90b5f8442fe6f4ef6f0f" ns2:_="" ns3:_="">
     <xsd:import namespace="68b1a8ec-1e8e-42ad-b7ec-0f1faacbbc5d"/>
@@ -5563,6 +5554,17 @@
 </ct:contentTypeSchema>
 </file>
 
+<file path=customXml/item2.xml><?xml version="1.0" encoding="utf-8"?>
+<p:properties xmlns:p="http://schemas.microsoft.com/office/2006/metadata/properties" xmlns:xsi="http://www.w3.org/2001/XMLSchema-instance" xmlns:pc="http://schemas.microsoft.com/office/infopath/2007/PartnerControls">
+  <documentManagement>
+    <TaxCatchAll xmlns="7cc98989-72c3-446c-ae77-edbe8b0d3d4f" xsi:nil="true"/>
+    <lcf76f155ced4ddcb4097134ff3c332f xmlns="68b1a8ec-1e8e-42ad-b7ec-0f1faacbbc5d">
+      <Terms xmlns="http://schemas.microsoft.com/office/infopath/2007/PartnerControls"/>
+    </lcf76f155ced4ddcb4097134ff3c332f>
+  </documentManagement>
+</p:properties>
+</file>
+
 <file path=customXml/item3.xml><?xml version="1.0" encoding="utf-8"?>
 <?mso-contentType ?>
 <FormTemplates xmlns="http://schemas.microsoft.com/sharepoint/v3/contenttype/forms">
@@ -5573,17 +5575,6 @@
 </file>
 
 <file path=customXml/itemProps1.xml><?xml version="1.0" encoding="utf-8"?>
-<ds:datastoreItem xmlns:ds="http://schemas.openxmlformats.org/officeDocument/2006/customXml" ds:itemID="{CF6C7B6E-D565-4068-8C0D-6DB1020E83D5}">
-  <ds:schemaRefs>
-    <ds:schemaRef ds:uri="http://schemas.microsoft.com/office/2006/metadata/properties"/>
-    <ds:schemaRef ds:uri="http://schemas.microsoft.com/office/infopath/2007/PartnerControls"/>
-    <ds:schemaRef ds:uri="7cc98989-72c3-446c-ae77-edbe8b0d3d4f"/>
-    <ds:schemaRef ds:uri="68b1a8ec-1e8e-42ad-b7ec-0f1faacbbc5d"/>
-  </ds:schemaRefs>
-</ds:datastoreItem>
-</file>
-
-<file path=customXml/itemProps2.xml><?xml version="1.0" encoding="utf-8"?>
 <ds:datastoreItem xmlns:ds="http://schemas.openxmlformats.org/officeDocument/2006/customXml" ds:itemID="{2B065B99-F4E0-4526-929E-D1F29F205C2A}">
   <ds:schemaRefs>
     <ds:schemaRef ds:uri="http://schemas.microsoft.com/office/2006/metadata/contentType"/>
@@ -5602,6 +5593,17 @@
 </ds:datastoreItem>
 </file>
 
+<file path=customXml/itemProps2.xml><?xml version="1.0" encoding="utf-8"?>
+<ds:datastoreItem xmlns:ds="http://schemas.openxmlformats.org/officeDocument/2006/customXml" ds:itemID="{CF6C7B6E-D565-4068-8C0D-6DB1020E83D5}">
+  <ds:schemaRefs>
+    <ds:schemaRef ds:uri="http://schemas.microsoft.com/office/2006/metadata/properties"/>
+    <ds:schemaRef ds:uri="http://schemas.microsoft.com/office/infopath/2007/PartnerControls"/>
+    <ds:schemaRef ds:uri="7cc98989-72c3-446c-ae77-edbe8b0d3d4f"/>
+    <ds:schemaRef ds:uri="68b1a8ec-1e8e-42ad-b7ec-0f1faacbbc5d"/>
+  </ds:schemaRefs>
+</ds:datastoreItem>
+</file>
+
 <file path=customXml/itemProps3.xml><?xml version="1.0" encoding="utf-8"?>
 <ds:datastoreItem xmlns:ds="http://schemas.openxmlformats.org/officeDocument/2006/customXml" ds:itemID="{EE20C0BC-7DE5-4F7A-8B77-34EDCADDBDDF}">
   <ds:schemaRefs>

</xml_diff>